<commit_message>
version nueva de informe
tiene retoques
</commit_message>
<xml_diff>
--- a/InformeTP-SO_V1.docx
+++ b/InformeTP-SO_V1.docx
@@ -249,6 +249,16 @@
         </w:rPr>
         <w:t>Nicolas Mongiello</w:t>
       </w:r>
+      <w:r>
+        <w:rPr>
+          <w:b/>
+          <w:sz w:val="32"/>
+          <w:szCs w:val="32"/>
+        </w:rPr>
+        <w:t xml:space="preserve"> </w:t>
+      </w:r>
+      <w:bookmarkStart w:id="0" w:name="_GoBack"/>
+      <w:bookmarkEnd w:id="0"/>
     </w:p>
     <w:p>
       <w:pPr>
@@ -1093,7 +1103,7 @@
           <w:kern w:val="28"/>
         </w:rPr>
       </w:pPr>
-      <w:bookmarkStart w:id="0" w:name="_Toc533059252"/>
+      <w:bookmarkStart w:id="1" w:name="_Toc533059252"/>
       <w:r>
         <w:rPr>
           <w:b/>
@@ -1102,7 +1112,7 @@
         </w:rPr>
         <w:t>Objetivo del trabajo práctico</w:t>
       </w:r>
-      <w:bookmarkEnd w:id="0"/>
+      <w:bookmarkEnd w:id="1"/>
     </w:p>
     <w:p>
       <w:pPr>
@@ -1225,7 +1235,7 @@
           <w:kern w:val="28"/>
         </w:rPr>
       </w:pPr>
-      <w:bookmarkStart w:id="1" w:name="_Toc533059253"/>
+      <w:bookmarkStart w:id="2" w:name="_Toc533059253"/>
       <w:r>
         <w:rPr>
           <w:b/>
@@ -1234,7 +1244,7 @@
         </w:rPr>
         <w:t>Introducción</w:t>
       </w:r>
-      <w:bookmarkEnd w:id="1"/>
+      <w:bookmarkEnd w:id="2"/>
       <w:r>
         <w:rPr>
           <w:spacing w:val="-10"/>
@@ -1507,7 +1517,7 @@
           <w:kern w:val="28"/>
         </w:rPr>
       </w:pPr>
-      <w:bookmarkStart w:id="2" w:name="_Toc533059254"/>
+      <w:bookmarkStart w:id="3" w:name="_Toc533059254"/>
       <w:r>
         <w:rPr>
           <w:b/>
@@ -1516,7 +1526,7 @@
         </w:rPr>
         <w:t>Explicación breve de la idea implementada</w:t>
       </w:r>
-      <w:bookmarkEnd w:id="2"/>
+      <w:bookmarkEnd w:id="3"/>
       <w:r>
         <w:rPr>
           <w:b/>
@@ -4875,7 +4885,7 @@
           <w:kern w:val="28"/>
         </w:rPr>
       </w:pPr>
-      <w:bookmarkStart w:id="3" w:name="_Toc533059255"/>
+      <w:bookmarkStart w:id="4" w:name="_Toc533059255"/>
       <w:r>
         <w:rPr>
           <w:b/>
@@ -4892,7 +4902,7 @@
         </w:rPr>
         <w:t>mplementación</w:t>
       </w:r>
-      <w:bookmarkEnd w:id="3"/>
+      <w:bookmarkEnd w:id="4"/>
     </w:p>
     <w:p>
       <w:pPr>
@@ -7455,8 +7465,6 @@
         </w:rPr>
         <w:t>Observaciones</w:t>
       </w:r>
-      <w:bookmarkStart w:id="4" w:name="_GoBack"/>
-      <w:bookmarkEnd w:id="4"/>
     </w:p>
     <w:p>
       <w:pPr>
@@ -9028,7 +9036,7 @@
 </file>
 
 <file path=customXml/itemProps1.xml><?xml version="1.0" encoding="utf-8"?>
-<ds:datastoreItem xmlns:ds="http://schemas.openxmlformats.org/officeDocument/2006/customXml" ds:itemID="{C3A7E98F-7404-42AF-87B7-82FED42E7273}">
+<ds:datastoreItem xmlns:ds="http://schemas.openxmlformats.org/officeDocument/2006/customXml" ds:itemID="{17AD8B26-CBCB-41B0-BA40-BB4B9E554591}">
   <ds:schemaRefs>
     <ds:schemaRef ds:uri="http://schemas.openxmlformats.org/officeDocument/2006/bibliography"/>
   </ds:schemaRefs>

</xml_diff>

<commit_message>
agregue test u conclusion
agregue test u conclusion
</commit_message>
<xml_diff>
--- a/InformeTP-SO_V1.docx
+++ b/InformeTP-SO_V1.docx
@@ -168,17 +168,49 @@
           <w:sz w:val="32"/>
           <w:szCs w:val="32"/>
         </w:rPr>
-        <w:t>Inter Process Communication</w:t>
-      </w:r>
+        <w:t xml:space="preserve">Inter </w:t>
+      </w:r>
+      <w:proofErr w:type="spellStart"/>
       <w:r>
         <w:rPr>
           <w:b/>
           <w:sz w:val="32"/>
           <w:szCs w:val="32"/>
         </w:rPr>
+        <w:t>Process</w:t>
+      </w:r>
+      <w:proofErr w:type="spellEnd"/>
+      <w:r>
+        <w:rPr>
+          <w:b/>
+          <w:sz w:val="32"/>
+          <w:szCs w:val="32"/>
+        </w:rPr>
+        <w:t xml:space="preserve"> </w:t>
+      </w:r>
+      <w:proofErr w:type="spellStart"/>
+      <w:r>
+        <w:rPr>
+          <w:b/>
+          <w:sz w:val="32"/>
+          <w:szCs w:val="32"/>
+        </w:rPr>
+        <w:t>Communication</w:t>
+      </w:r>
+      <w:proofErr w:type="spellEnd"/>
+      <w:r>
+        <w:rPr>
+          <w:b/>
+          <w:sz w:val="32"/>
+          <w:szCs w:val="32"/>
+        </w:rPr>
         <w:t>”</w:t>
       </w:r>
     </w:p>
+    <w:p/>
+    <w:p/>
+    <w:p/>
+    <w:p/>
     <w:p/>
     <w:p/>
     <w:p>
@@ -225,8 +257,18 @@
           <w:sz w:val="32"/>
           <w:szCs w:val="32"/>
         </w:rPr>
-        <w:t>Lucio Fernandez</w:t>
-      </w:r>
+        <w:t xml:space="preserve">Lucio </w:t>
+      </w:r>
+      <w:proofErr w:type="spellStart"/>
+      <w:r>
+        <w:rPr>
+          <w:b/>
+          <w:sz w:val="32"/>
+          <w:szCs w:val="32"/>
+        </w:rPr>
+        <w:t>Fernandez</w:t>
+      </w:r>
+      <w:proofErr w:type="spellEnd"/>
     </w:p>
     <w:p>
       <w:pPr>
@@ -257,8 +299,6 @@
         </w:rPr>
         <w:t xml:space="preserve"> </w:t>
       </w:r>
-      <w:bookmarkStart w:id="0" w:name="_GoBack"/>
-      <w:bookmarkEnd w:id="0"/>
     </w:p>
     <w:p>
       <w:pPr>
@@ -279,8 +319,18 @@
           <w:sz w:val="32"/>
           <w:szCs w:val="32"/>
         </w:rPr>
-        <w:t>Pablo Cumpe</w:t>
-      </w:r>
+        <w:t xml:space="preserve">Pablo </w:t>
+      </w:r>
+      <w:proofErr w:type="spellStart"/>
+      <w:r>
+        <w:rPr>
+          <w:b/>
+          <w:sz w:val="32"/>
+          <w:szCs w:val="32"/>
+        </w:rPr>
+        <w:t>Cumpe</w:t>
+      </w:r>
+      <w:proofErr w:type="spellEnd"/>
     </w:p>
     <w:p/>
     <w:p/>
@@ -384,7 +434,7 @@
             </w:rPr>
             <w:fldChar w:fldCharType="separate"/>
           </w:r>
-          <w:hyperlink w:anchor="_Toc533059252" w:history="1">
+          <w:hyperlink w:anchor="_Toc533069476" w:history="1">
             <w:r>
               <w:rPr>
                 <w:rStyle w:val="Hipervnculo"/>
@@ -413,7 +463,7 @@
                 <w:noProof/>
                 <w:webHidden/>
               </w:rPr>
-              <w:instrText xml:space="preserve"> PAGEREF _Toc533059252 \h </w:instrText>
+              <w:instrText xml:space="preserve"> PAGEREF _Toc533069476 \h </w:instrText>
             </w:r>
             <w:r>
               <w:rPr>
@@ -456,7 +506,7 @@
               <w:lang w:eastAsia="es-AR"/>
             </w:rPr>
           </w:pPr>
-          <w:hyperlink w:anchor="_Toc533059253" w:history="1">
+          <w:hyperlink w:anchor="_Toc533069477" w:history="1">
             <w:r>
               <w:rPr>
                 <w:rStyle w:val="Hipervnculo"/>
@@ -485,7 +535,7 @@
                 <w:noProof/>
                 <w:webHidden/>
               </w:rPr>
-              <w:instrText xml:space="preserve"> PAGEREF _Toc533059253 \h </w:instrText>
+              <w:instrText xml:space="preserve"> PAGEREF _Toc533069477 \h </w:instrText>
             </w:r>
             <w:r>
               <w:rPr>
@@ -528,7 +578,7 @@
               <w:lang w:eastAsia="es-AR"/>
             </w:rPr>
           </w:pPr>
-          <w:hyperlink w:anchor="_Toc533059254" w:history="1">
+          <w:hyperlink w:anchor="_Toc533069478" w:history="1">
             <w:r>
               <w:rPr>
                 <w:rStyle w:val="Hipervnculo"/>
@@ -538,6 +588,8 @@
               </w:rPr>
               <w:t>Explicación breve de la idea implementada</w:t>
             </w:r>
+            <w:bookmarkStart w:id="0" w:name="_GoBack"/>
+            <w:bookmarkEnd w:id="0"/>
             <w:r>
               <w:rPr>
                 <w:noProof/>
@@ -557,7 +609,7 @@
                 <w:noProof/>
                 <w:webHidden/>
               </w:rPr>
-              <w:instrText xml:space="preserve"> PAGEREF _Toc533059254 \h </w:instrText>
+              <w:instrText xml:space="preserve"> PAGEREF _Toc533069478 \h </w:instrText>
             </w:r>
             <w:r>
               <w:rPr>
@@ -577,7 +629,7 @@
                 <w:noProof/>
                 <w:webHidden/>
               </w:rPr>
-              <w:t>3</w:t>
+              <w:t>4</w:t>
             </w:r>
             <w:r>
               <w:rPr>
@@ -600,7 +652,7 @@
               <w:lang w:eastAsia="es-AR"/>
             </w:rPr>
           </w:pPr>
-          <w:hyperlink w:anchor="_Toc533059255" w:history="1">
+          <w:hyperlink w:anchor="_Toc533069479" w:history="1">
             <w:r>
               <w:rPr>
                 <w:rStyle w:val="Hipervnculo"/>
@@ -629,7 +681,7 @@
                 <w:noProof/>
                 <w:webHidden/>
               </w:rPr>
-              <w:instrText xml:space="preserve"> PAGEREF _Toc533059255 \h </w:instrText>
+              <w:instrText xml:space="preserve"> PAGEREF _Toc533069479 \h </w:instrText>
             </w:r>
             <w:r>
               <w:rPr>
@@ -672,7 +724,7 @@
               <w:lang w:eastAsia="es-AR"/>
             </w:rPr>
           </w:pPr>
-          <w:hyperlink w:anchor="_Toc533059256" w:history="1">
+          <w:hyperlink w:anchor="_Toc533069480" w:history="1">
             <w:r>
               <w:rPr>
                 <w:rStyle w:val="Hipervnculo"/>
@@ -680,7 +732,7 @@
                 <w:spacing w:val="-10"/>
                 <w:kern w:val="28"/>
               </w:rPr>
-              <w:t>Test</w:t>
+              <w:t>Test de rendimiento</w:t>
             </w:r>
             <w:r>
               <w:rPr>
@@ -701,7 +753,7 @@
                 <w:noProof/>
                 <w:webHidden/>
               </w:rPr>
-              <w:instrText xml:space="preserve"> PAGEREF _Toc533059256 \h </w:instrText>
+              <w:instrText xml:space="preserve"> PAGEREF _Toc533069480 \h </w:instrText>
             </w:r>
             <w:r>
               <w:rPr>
@@ -721,7 +773,7 @@
                 <w:noProof/>
                 <w:webHidden/>
               </w:rPr>
-              <w:t>8</w:t>
+              <w:t>9</w:t>
             </w:r>
             <w:r>
               <w:rPr>
@@ -744,7 +796,7 @@
               <w:lang w:eastAsia="es-AR"/>
             </w:rPr>
           </w:pPr>
-          <w:hyperlink w:anchor="_Toc533059257" w:history="1">
+          <w:hyperlink w:anchor="_Toc533069481" w:history="1">
             <w:r>
               <w:rPr>
                 <w:rStyle w:val="Hipervnculo"/>
@@ -752,7 +804,7 @@
                 <w:spacing w:val="-10"/>
                 <w:kern w:val="28"/>
               </w:rPr>
-              <w:t>Conclusión</w:t>
+              <w:t>Conclusiones</w:t>
             </w:r>
             <w:r>
               <w:rPr>
@@ -773,7 +825,7 @@
                 <w:noProof/>
                 <w:webHidden/>
               </w:rPr>
-              <w:instrText xml:space="preserve"> PAGEREF _Toc533059257 \h </w:instrText>
+              <w:instrText xml:space="preserve"> PAGEREF _Toc533069481 \h </w:instrText>
             </w:r>
             <w:r>
               <w:rPr>
@@ -793,7 +845,7 @@
                 <w:noProof/>
                 <w:webHidden/>
               </w:rPr>
-              <w:t>8</w:t>
+              <w:t>9</w:t>
             </w:r>
             <w:r>
               <w:rPr>
@@ -1018,9 +1070,157 @@
     </w:p>
     <w:p>
       <w:pPr>
-        <w:rPr>
-          <w:rFonts w:asciiTheme="majorHAnsi" w:eastAsiaTheme="majorEastAsia" w:hAnsiTheme="majorHAnsi" w:cstheme="majorBidi"/>
-          <w:b/>
+        <w:pStyle w:val="Ttulo1"/>
+        <w:rPr>
+          <w:b/>
+          <w:spacing w:val="-10"/>
+          <w:kern w:val="28"/>
+          <w:sz w:val="40"/>
+          <w:szCs w:val="40"/>
+        </w:rPr>
+      </w:pPr>
+      <w:bookmarkStart w:id="1" w:name="_Toc533069476"/>
+      <w:r>
+        <w:rPr>
+          <w:b/>
+          <w:spacing w:val="-10"/>
+          <w:kern w:val="28"/>
+          <w:sz w:val="40"/>
+          <w:szCs w:val="40"/>
+        </w:rPr>
+        <w:lastRenderedPageBreak/>
+        <w:t>Objetivo del trabajo práctico</w:t>
+      </w:r>
+      <w:bookmarkEnd w:id="1"/>
+    </w:p>
+    <w:p>
+      <w:pPr>
+        <w:jc w:val="both"/>
+        <w:rPr>
+          <w:rFonts w:asciiTheme="majorHAnsi" w:eastAsiaTheme="majorEastAsia" w:hAnsiTheme="majorHAnsi" w:cstheme="majorBidi"/>
+          <w:spacing w:val="-10"/>
+          <w:kern w:val="28"/>
+          <w:sz w:val="24"/>
+          <w:szCs w:val="24"/>
+        </w:rPr>
+      </w:pPr>
+      <w:r>
+        <w:rPr>
+          <w:rFonts w:asciiTheme="majorHAnsi" w:eastAsiaTheme="majorEastAsia" w:hAnsiTheme="majorHAnsi" w:cstheme="majorBidi"/>
+          <w:spacing w:val="-10"/>
+          <w:kern w:val="28"/>
+          <w:sz w:val="24"/>
+          <w:szCs w:val="24"/>
+        </w:rPr>
+        <w:t>El trabajo pr</w:t>
+      </w:r>
+      <w:r>
+        <w:rPr>
+          <w:rFonts w:asciiTheme="majorHAnsi" w:eastAsiaTheme="majorEastAsia" w:hAnsiTheme="majorHAnsi" w:cstheme="majorBidi" w:hint="eastAsia"/>
+          <w:spacing w:val="-10"/>
+          <w:kern w:val="28"/>
+          <w:sz w:val="24"/>
+          <w:szCs w:val="24"/>
+        </w:rPr>
+        <w:t>á</w:t>
+      </w:r>
+      <w:r>
+        <w:rPr>
+          <w:rFonts w:asciiTheme="majorHAnsi" w:eastAsiaTheme="majorEastAsia" w:hAnsiTheme="majorHAnsi" w:cstheme="majorBidi"/>
+          <w:spacing w:val="-10"/>
+          <w:kern w:val="28"/>
+          <w:sz w:val="24"/>
+          <w:szCs w:val="24"/>
+        </w:rPr>
+        <w:t xml:space="preserve">ctico consiste en aprender a utilizar los distintos tipos de </w:t>
+      </w:r>
+      <w:proofErr w:type="spellStart"/>
+      <w:r>
+        <w:rPr>
+          <w:rFonts w:asciiTheme="majorHAnsi" w:eastAsiaTheme="majorEastAsia" w:hAnsiTheme="majorHAnsi" w:cstheme="majorBidi"/>
+          <w:spacing w:val="-10"/>
+          <w:kern w:val="28"/>
+          <w:sz w:val="24"/>
+          <w:szCs w:val="24"/>
+        </w:rPr>
+        <w:t>IPCs</w:t>
+      </w:r>
+      <w:proofErr w:type="spellEnd"/>
+      <w:r>
+        <w:rPr>
+          <w:rFonts w:asciiTheme="majorHAnsi" w:eastAsiaTheme="majorEastAsia" w:hAnsiTheme="majorHAnsi" w:cstheme="majorBidi"/>
+          <w:spacing w:val="-10"/>
+          <w:kern w:val="28"/>
+          <w:sz w:val="24"/>
+          <w:szCs w:val="24"/>
+        </w:rPr>
+        <w:t xml:space="preserve"> presentes en un sistema POSIX. Para ello se implementar</w:t>
+      </w:r>
+      <w:r>
+        <w:rPr>
+          <w:rFonts w:asciiTheme="majorHAnsi" w:eastAsiaTheme="majorEastAsia" w:hAnsiTheme="majorHAnsi" w:cstheme="majorBidi" w:hint="eastAsia"/>
+          <w:spacing w:val="-10"/>
+          <w:kern w:val="28"/>
+          <w:sz w:val="24"/>
+          <w:szCs w:val="24"/>
+        </w:rPr>
+        <w:t>á</w:t>
+      </w:r>
+      <w:r>
+        <w:rPr>
+          <w:rFonts w:asciiTheme="majorHAnsi" w:eastAsiaTheme="majorEastAsia" w:hAnsiTheme="majorHAnsi" w:cstheme="majorBidi"/>
+          <w:spacing w:val="-10"/>
+          <w:kern w:val="28"/>
+          <w:sz w:val="24"/>
+          <w:szCs w:val="24"/>
+        </w:rPr>
+        <w:t xml:space="preserve"> un sistema que distribuir</w:t>
+      </w:r>
+      <w:r>
+        <w:rPr>
+          <w:rFonts w:asciiTheme="majorHAnsi" w:eastAsiaTheme="majorEastAsia" w:hAnsiTheme="majorHAnsi" w:cstheme="majorBidi" w:hint="eastAsia"/>
+          <w:spacing w:val="-10"/>
+          <w:kern w:val="28"/>
+          <w:sz w:val="24"/>
+          <w:szCs w:val="24"/>
+        </w:rPr>
+        <w:t>á</w:t>
+      </w:r>
+      <w:r>
+        <w:rPr>
+          <w:rFonts w:asciiTheme="majorHAnsi" w:eastAsiaTheme="majorEastAsia" w:hAnsiTheme="majorHAnsi" w:cstheme="majorBidi"/>
+          <w:spacing w:val="-10"/>
+          <w:kern w:val="28"/>
+          <w:sz w:val="24"/>
+          <w:szCs w:val="24"/>
+        </w:rPr>
+        <w:t xml:space="preserve"> tareas de c</w:t>
+      </w:r>
+      <w:r>
+        <w:rPr>
+          <w:rFonts w:asciiTheme="majorHAnsi" w:eastAsiaTheme="majorEastAsia" w:hAnsiTheme="majorHAnsi" w:cstheme="majorBidi" w:hint="eastAsia"/>
+          <w:spacing w:val="-10"/>
+          <w:kern w:val="28"/>
+          <w:sz w:val="24"/>
+          <w:szCs w:val="24"/>
+        </w:rPr>
+        <w:t>á</w:t>
+      </w:r>
+      <w:r>
+        <w:rPr>
+          <w:rFonts w:asciiTheme="majorHAnsi" w:eastAsiaTheme="majorEastAsia" w:hAnsiTheme="majorHAnsi" w:cstheme="majorBidi"/>
+          <w:spacing w:val="-10"/>
+          <w:kern w:val="28"/>
+          <w:sz w:val="24"/>
+          <w:szCs w:val="24"/>
+        </w:rPr>
+        <w:t>lculo pesadas entre varios pares.</w:t>
+      </w:r>
+    </w:p>
+    <w:p>
+      <w:pPr>
+        <w:rPr>
+          <w:rFonts w:asciiTheme="majorHAnsi" w:eastAsiaTheme="majorEastAsia" w:hAnsiTheme="majorHAnsi" w:cstheme="majorBidi"/>
           <w:color w:val="2E74B5" w:themeColor="accent1" w:themeShade="BF"/>
           <w:spacing w:val="-10"/>
           <w:kern w:val="28"/>
@@ -1031,9 +1231,272 @@
     </w:p>
     <w:p>
       <w:pPr>
-        <w:rPr>
-          <w:rFonts w:asciiTheme="majorHAnsi" w:eastAsiaTheme="majorEastAsia" w:hAnsiTheme="majorHAnsi" w:cstheme="majorBidi"/>
-          <w:b/>
+        <w:pStyle w:val="Ttulo1"/>
+        <w:rPr>
+          <w:spacing w:val="-10"/>
+          <w:kern w:val="28"/>
+          <w:sz w:val="40"/>
+          <w:szCs w:val="40"/>
+        </w:rPr>
+      </w:pPr>
+      <w:bookmarkStart w:id="2" w:name="_Toc533069477"/>
+      <w:r>
+        <w:rPr>
+          <w:b/>
+          <w:spacing w:val="-10"/>
+          <w:kern w:val="28"/>
+          <w:sz w:val="40"/>
+          <w:szCs w:val="40"/>
+        </w:rPr>
+        <w:t>Introducción</w:t>
+      </w:r>
+      <w:bookmarkEnd w:id="2"/>
+      <w:r>
+        <w:rPr>
+          <w:spacing w:val="-10"/>
+          <w:kern w:val="28"/>
+          <w:sz w:val="40"/>
+          <w:szCs w:val="40"/>
+        </w:rPr>
+        <w:t xml:space="preserve"> </w:t>
+      </w:r>
+    </w:p>
+    <w:p>
+      <w:pPr>
+        <w:jc w:val="both"/>
+        <w:rPr>
+          <w:rFonts w:asciiTheme="majorHAnsi" w:eastAsiaTheme="majorEastAsia" w:hAnsiTheme="majorHAnsi" w:cstheme="majorBidi"/>
+          <w:spacing w:val="-10"/>
+          <w:kern w:val="28"/>
+          <w:sz w:val="24"/>
+          <w:szCs w:val="24"/>
+        </w:rPr>
+      </w:pPr>
+      <w:r>
+        <w:rPr>
+          <w:rFonts w:asciiTheme="majorHAnsi" w:eastAsiaTheme="majorEastAsia" w:hAnsiTheme="majorHAnsi" w:cstheme="majorBidi"/>
+          <w:spacing w:val="-10"/>
+          <w:kern w:val="28"/>
+          <w:sz w:val="24"/>
+          <w:szCs w:val="24"/>
+        </w:rPr>
+        <w:t>El siguiente trabajo práctico fue implementado en Linux con lenguaje C. El desarrollo del mismo implicó una investigación sobre los siguientes temas:</w:t>
+      </w:r>
+    </w:p>
+    <w:p>
+      <w:pPr>
+        <w:rPr>
+          <w:rFonts w:asciiTheme="majorHAnsi" w:eastAsiaTheme="majorEastAsia" w:hAnsiTheme="majorHAnsi" w:cstheme="majorBidi"/>
+          <w:spacing w:val="-10"/>
+          <w:kern w:val="28"/>
+          <w:sz w:val="24"/>
+          <w:szCs w:val="24"/>
+        </w:rPr>
+      </w:pPr>
+      <w:r>
+        <w:rPr>
+          <w:rFonts w:asciiTheme="majorHAnsi" w:eastAsiaTheme="majorEastAsia" w:hAnsiTheme="majorHAnsi" w:cstheme="majorBidi"/>
+          <w:spacing w:val="-10"/>
+          <w:kern w:val="28"/>
+          <w:sz w:val="24"/>
+          <w:szCs w:val="24"/>
+        </w:rPr>
+        <w:t>.PIPES</w:t>
+      </w:r>
+    </w:p>
+    <w:p>
+      <w:pPr>
+        <w:rPr>
+          <w:rFonts w:asciiTheme="majorHAnsi" w:eastAsiaTheme="majorEastAsia" w:hAnsiTheme="majorHAnsi" w:cstheme="majorBidi"/>
+          <w:spacing w:val="-10"/>
+          <w:kern w:val="28"/>
+          <w:sz w:val="24"/>
+          <w:szCs w:val="24"/>
+        </w:rPr>
+      </w:pPr>
+      <w:r>
+        <w:rPr>
+          <w:rFonts w:asciiTheme="majorHAnsi" w:eastAsiaTheme="majorEastAsia" w:hAnsiTheme="majorHAnsi" w:cstheme="majorBidi"/>
+          <w:spacing w:val="-10"/>
+          <w:kern w:val="28"/>
+          <w:sz w:val="24"/>
+          <w:szCs w:val="24"/>
+        </w:rPr>
+        <w:t>.NAME PIPE</w:t>
+      </w:r>
+    </w:p>
+    <w:p>
+      <w:pPr>
+        <w:rPr>
+          <w:rFonts w:asciiTheme="majorHAnsi" w:eastAsiaTheme="majorEastAsia" w:hAnsiTheme="majorHAnsi" w:cstheme="majorBidi"/>
+          <w:spacing w:val="-10"/>
+          <w:kern w:val="28"/>
+          <w:sz w:val="24"/>
+          <w:szCs w:val="24"/>
+        </w:rPr>
+      </w:pPr>
+      <w:r>
+        <w:rPr>
+          <w:rFonts w:asciiTheme="majorHAnsi" w:eastAsiaTheme="majorEastAsia" w:hAnsiTheme="majorHAnsi" w:cstheme="majorBidi"/>
+          <w:spacing w:val="-10"/>
+          <w:kern w:val="28"/>
+          <w:sz w:val="24"/>
+          <w:szCs w:val="24"/>
+        </w:rPr>
+        <w:t>.SEGMENTOS DE MEMORIA COMPARTIDA</w:t>
+      </w:r>
+    </w:p>
+    <w:p>
+      <w:pPr>
+        <w:rPr>
+          <w:rFonts w:asciiTheme="majorHAnsi" w:eastAsiaTheme="majorEastAsia" w:hAnsiTheme="majorHAnsi" w:cstheme="majorBidi"/>
+          <w:spacing w:val="-10"/>
+          <w:kern w:val="28"/>
+          <w:sz w:val="24"/>
+          <w:szCs w:val="24"/>
+        </w:rPr>
+      </w:pPr>
+      <w:r>
+        <w:rPr>
+          <w:rFonts w:asciiTheme="majorHAnsi" w:eastAsiaTheme="majorEastAsia" w:hAnsiTheme="majorHAnsi" w:cstheme="majorBidi"/>
+          <w:spacing w:val="-10"/>
+          <w:kern w:val="28"/>
+          <w:sz w:val="24"/>
+          <w:szCs w:val="24"/>
+        </w:rPr>
+        <w:t>.SINCRONIZACION DE PROCESOS MEDIANTE EL USO DE SEMAFOROS</w:t>
+      </w:r>
+    </w:p>
+    <w:p>
+      <w:pPr>
+        <w:rPr>
+          <w:rFonts w:asciiTheme="majorHAnsi" w:eastAsiaTheme="majorEastAsia" w:hAnsiTheme="majorHAnsi" w:cstheme="majorBidi"/>
+          <w:spacing w:val="-10"/>
+          <w:kern w:val="28"/>
+          <w:sz w:val="24"/>
+          <w:szCs w:val="24"/>
+        </w:rPr>
+      </w:pPr>
+      <w:r>
+        <w:rPr>
+          <w:rFonts w:asciiTheme="majorHAnsi" w:eastAsiaTheme="majorEastAsia" w:hAnsiTheme="majorHAnsi" w:cstheme="majorBidi"/>
+          <w:spacing w:val="-10"/>
+          <w:kern w:val="28"/>
+          <w:sz w:val="24"/>
+          <w:szCs w:val="24"/>
+        </w:rPr>
+        <w:t>.CREACION Y USO DE HILOS</w:t>
+      </w:r>
+    </w:p>
+    <w:p>
+      <w:pPr>
+        <w:rPr>
+          <w:rFonts w:asciiTheme="majorHAnsi" w:eastAsiaTheme="majorEastAsia" w:hAnsiTheme="majorHAnsi" w:cstheme="majorBidi"/>
+          <w:spacing w:val="-10"/>
+          <w:kern w:val="28"/>
+          <w:sz w:val="24"/>
+          <w:szCs w:val="24"/>
+        </w:rPr>
+      </w:pPr>
+      <w:r>
+        <w:rPr>
+          <w:rFonts w:asciiTheme="majorHAnsi" w:eastAsiaTheme="majorEastAsia" w:hAnsiTheme="majorHAnsi" w:cstheme="majorBidi"/>
+          <w:spacing w:val="-10"/>
+          <w:kern w:val="28"/>
+          <w:sz w:val="24"/>
+          <w:szCs w:val="24"/>
+        </w:rPr>
+        <w:t>.CREACION Y USO DE PROCESOS HIJOS</w:t>
+      </w:r>
+    </w:p>
+    <w:p>
+      <w:pPr>
+        <w:rPr>
+          <w:rFonts w:asciiTheme="majorHAnsi" w:eastAsiaTheme="majorEastAsia" w:hAnsiTheme="majorHAnsi" w:cstheme="majorBidi"/>
+          <w:spacing w:val="-10"/>
+          <w:kern w:val="28"/>
+          <w:sz w:val="24"/>
+          <w:szCs w:val="24"/>
+        </w:rPr>
+      </w:pPr>
+      <w:r>
+        <w:rPr>
+          <w:rFonts w:asciiTheme="majorHAnsi" w:eastAsiaTheme="majorEastAsia" w:hAnsiTheme="majorHAnsi" w:cstheme="majorBidi"/>
+          <w:spacing w:val="-10"/>
+          <w:kern w:val="28"/>
+          <w:sz w:val="24"/>
+          <w:szCs w:val="24"/>
+        </w:rPr>
+        <w:t>.SEÑALES</w:t>
+      </w:r>
+    </w:p>
+    <w:p>
+      <w:pPr>
+        <w:rPr>
+          <w:rFonts w:asciiTheme="majorHAnsi" w:eastAsiaTheme="majorEastAsia" w:hAnsiTheme="majorHAnsi" w:cstheme="majorBidi"/>
+          <w:spacing w:val="-10"/>
+          <w:kern w:val="28"/>
+          <w:sz w:val="24"/>
+          <w:szCs w:val="24"/>
+        </w:rPr>
+      </w:pPr>
+      <w:r>
+        <w:rPr>
+          <w:rFonts w:asciiTheme="majorHAnsi" w:eastAsiaTheme="majorEastAsia" w:hAnsiTheme="majorHAnsi" w:cstheme="majorBidi"/>
+          <w:spacing w:val="-10"/>
+          <w:kern w:val="28"/>
+          <w:sz w:val="24"/>
+          <w:szCs w:val="24"/>
+        </w:rPr>
+        <w:t>.HASH MD5</w:t>
+      </w:r>
+    </w:p>
+    <w:p>
+      <w:pPr>
+        <w:rPr>
+          <w:rFonts w:asciiTheme="majorHAnsi" w:eastAsiaTheme="majorEastAsia" w:hAnsiTheme="majorHAnsi" w:cstheme="majorBidi"/>
+          <w:spacing w:val="-10"/>
+          <w:kern w:val="28"/>
+          <w:sz w:val="24"/>
+          <w:szCs w:val="24"/>
+        </w:rPr>
+      </w:pPr>
+      <w:r>
+        <w:rPr>
+          <w:rFonts w:asciiTheme="majorHAnsi" w:eastAsiaTheme="majorEastAsia" w:hAnsiTheme="majorHAnsi" w:cstheme="majorBidi"/>
+          <w:spacing w:val="-10"/>
+          <w:kern w:val="28"/>
+          <w:sz w:val="24"/>
+          <w:szCs w:val="24"/>
+        </w:rPr>
+        <w:t>.MANEJO DE ARCHIVOS Y DIRECTORIOS</w:t>
+      </w:r>
+    </w:p>
+    <w:p>
+      <w:pPr>
+        <w:rPr>
+          <w:rFonts w:asciiTheme="majorHAnsi" w:eastAsiaTheme="majorEastAsia" w:hAnsiTheme="majorHAnsi" w:cstheme="majorBidi"/>
+          <w:spacing w:val="-10"/>
+          <w:kern w:val="28"/>
+          <w:sz w:val="24"/>
+          <w:szCs w:val="24"/>
+        </w:rPr>
+      </w:pPr>
+      <w:r>
+        <w:rPr>
+          <w:rFonts w:asciiTheme="majorHAnsi" w:eastAsiaTheme="majorEastAsia" w:hAnsiTheme="majorHAnsi" w:cstheme="majorBidi"/>
+          <w:spacing w:val="-10"/>
+          <w:kern w:val="28"/>
+          <w:sz w:val="24"/>
+          <w:szCs w:val="24"/>
+        </w:rPr>
+        <w:t>.CREACION DE TEST PARA PRUEBAS</w:t>
+      </w:r>
+    </w:p>
+    <w:p>
+      <w:pPr>
+        <w:rPr>
+          <w:rFonts w:asciiTheme="majorHAnsi" w:eastAsiaTheme="majorEastAsia" w:hAnsiTheme="majorHAnsi" w:cstheme="majorBidi"/>
           <w:color w:val="2E74B5" w:themeColor="accent1" w:themeShade="BF"/>
           <w:spacing w:val="-10"/>
           <w:kern w:val="28"/>
@@ -1046,7 +1509,6 @@
       <w:pPr>
         <w:rPr>
           <w:rFonts w:asciiTheme="majorHAnsi" w:eastAsiaTheme="majorEastAsia" w:hAnsiTheme="majorHAnsi" w:cstheme="majorBidi"/>
-          <w:b/>
           <w:color w:val="2E74B5" w:themeColor="accent1" w:themeShade="BF"/>
           <w:spacing w:val="-10"/>
           <w:kern w:val="28"/>
@@ -1059,7 +1521,6 @@
       <w:pPr>
         <w:rPr>
           <w:rFonts w:asciiTheme="majorHAnsi" w:eastAsiaTheme="majorEastAsia" w:hAnsiTheme="majorHAnsi" w:cstheme="majorBidi"/>
-          <w:b/>
           <w:color w:val="2E74B5" w:themeColor="accent1" w:themeShade="BF"/>
           <w:spacing w:val="-10"/>
           <w:kern w:val="28"/>
@@ -1072,25 +1533,95 @@
       <w:pPr>
         <w:rPr>
           <w:rFonts w:asciiTheme="majorHAnsi" w:eastAsiaTheme="majorEastAsia" w:hAnsiTheme="majorHAnsi" w:cstheme="majorBidi"/>
-          <w:b/>
           <w:color w:val="2E74B5" w:themeColor="accent1" w:themeShade="BF"/>
           <w:spacing w:val="-10"/>
           <w:kern w:val="28"/>
-          <w:sz w:val="32"/>
-          <w:szCs w:val="32"/>
-        </w:rPr>
-      </w:pPr>
-    </w:p>
-    <w:p>
-      <w:pPr>
-        <w:rPr>
-          <w:rFonts w:asciiTheme="majorHAnsi" w:eastAsiaTheme="majorEastAsia" w:hAnsiTheme="majorHAnsi" w:cstheme="majorBidi"/>
-          <w:b/>
+          <w:sz w:val="24"/>
+          <w:szCs w:val="24"/>
+        </w:rPr>
+      </w:pPr>
+    </w:p>
+    <w:p>
+      <w:pPr>
+        <w:rPr>
+          <w:rFonts w:asciiTheme="majorHAnsi" w:eastAsiaTheme="majorEastAsia" w:hAnsiTheme="majorHAnsi" w:cstheme="majorBidi"/>
           <w:color w:val="2E74B5" w:themeColor="accent1" w:themeShade="BF"/>
           <w:spacing w:val="-10"/>
           <w:kern w:val="28"/>
-          <w:sz w:val="32"/>
-          <w:szCs w:val="32"/>
+          <w:sz w:val="24"/>
+          <w:szCs w:val="24"/>
+        </w:rPr>
+      </w:pPr>
+    </w:p>
+    <w:p>
+      <w:pPr>
+        <w:rPr>
+          <w:rFonts w:asciiTheme="majorHAnsi" w:eastAsiaTheme="majorEastAsia" w:hAnsiTheme="majorHAnsi" w:cstheme="majorBidi"/>
+          <w:color w:val="2E74B5" w:themeColor="accent1" w:themeShade="BF"/>
+          <w:spacing w:val="-10"/>
+          <w:kern w:val="28"/>
+          <w:sz w:val="24"/>
+          <w:szCs w:val="24"/>
+        </w:rPr>
+      </w:pPr>
+    </w:p>
+    <w:p>
+      <w:pPr>
+        <w:rPr>
+          <w:rFonts w:asciiTheme="majorHAnsi" w:eastAsiaTheme="majorEastAsia" w:hAnsiTheme="majorHAnsi" w:cstheme="majorBidi"/>
+          <w:color w:val="2E74B5" w:themeColor="accent1" w:themeShade="BF"/>
+          <w:spacing w:val="-10"/>
+          <w:kern w:val="28"/>
+          <w:sz w:val="24"/>
+          <w:szCs w:val="24"/>
+        </w:rPr>
+      </w:pPr>
+    </w:p>
+    <w:p>
+      <w:pPr>
+        <w:rPr>
+          <w:rFonts w:asciiTheme="majorHAnsi" w:eastAsiaTheme="majorEastAsia" w:hAnsiTheme="majorHAnsi" w:cstheme="majorBidi"/>
+          <w:color w:val="2E74B5" w:themeColor="accent1" w:themeShade="BF"/>
+          <w:spacing w:val="-10"/>
+          <w:kern w:val="28"/>
+          <w:sz w:val="24"/>
+          <w:szCs w:val="24"/>
+        </w:rPr>
+      </w:pPr>
+    </w:p>
+    <w:p>
+      <w:pPr>
+        <w:rPr>
+          <w:rFonts w:asciiTheme="majorHAnsi" w:eastAsiaTheme="majorEastAsia" w:hAnsiTheme="majorHAnsi" w:cstheme="majorBidi"/>
+          <w:color w:val="2E74B5" w:themeColor="accent1" w:themeShade="BF"/>
+          <w:spacing w:val="-10"/>
+          <w:kern w:val="28"/>
+          <w:sz w:val="24"/>
+          <w:szCs w:val="24"/>
+        </w:rPr>
+      </w:pPr>
+    </w:p>
+    <w:p>
+      <w:pPr>
+        <w:rPr>
+          <w:rFonts w:asciiTheme="majorHAnsi" w:eastAsiaTheme="majorEastAsia" w:hAnsiTheme="majorHAnsi" w:cstheme="majorBidi"/>
+          <w:color w:val="2E74B5" w:themeColor="accent1" w:themeShade="BF"/>
+          <w:spacing w:val="-10"/>
+          <w:kern w:val="28"/>
+          <w:sz w:val="24"/>
+          <w:szCs w:val="24"/>
+        </w:rPr>
+      </w:pPr>
+    </w:p>
+    <w:p>
+      <w:pPr>
+        <w:rPr>
+          <w:rFonts w:asciiTheme="majorHAnsi" w:eastAsiaTheme="majorEastAsia" w:hAnsiTheme="majorHAnsi" w:cstheme="majorBidi"/>
+          <w:color w:val="2E74B5" w:themeColor="accent1" w:themeShade="BF"/>
+          <w:spacing w:val="-10"/>
+          <w:kern w:val="28"/>
+          <w:sz w:val="24"/>
+          <w:szCs w:val="24"/>
         </w:rPr>
       </w:pPr>
     </w:p>
@@ -1101,154 +1632,30 @@
           <w:b/>
           <w:spacing w:val="-10"/>
           <w:kern w:val="28"/>
-        </w:rPr>
-      </w:pPr>
-      <w:bookmarkStart w:id="1" w:name="_Toc533059252"/>
-      <w:r>
-        <w:rPr>
-          <w:b/>
-          <w:spacing w:val="-10"/>
-          <w:kern w:val="28"/>
-        </w:rPr>
-        <w:t>Objetivo del trabajo práctico</w:t>
-      </w:r>
-      <w:bookmarkEnd w:id="1"/>
-    </w:p>
-    <w:p>
-      <w:pPr>
-        <w:rPr>
-          <w:rFonts w:asciiTheme="majorHAnsi" w:eastAsiaTheme="majorEastAsia" w:hAnsiTheme="majorHAnsi" w:cstheme="majorBidi"/>
-          <w:spacing w:val="-10"/>
-          <w:kern w:val="28"/>
-          <w:sz w:val="24"/>
-          <w:szCs w:val="24"/>
-        </w:rPr>
-      </w:pPr>
-      <w:r>
-        <w:rPr>
-          <w:rFonts w:asciiTheme="majorHAnsi" w:eastAsiaTheme="majorEastAsia" w:hAnsiTheme="majorHAnsi" w:cstheme="majorBidi"/>
-          <w:spacing w:val="-10"/>
-          <w:kern w:val="28"/>
-          <w:sz w:val="24"/>
-          <w:szCs w:val="24"/>
-        </w:rPr>
-        <w:t>El trabajo pr</w:t>
-      </w:r>
-      <w:r>
-        <w:rPr>
-          <w:rFonts w:asciiTheme="majorHAnsi" w:eastAsiaTheme="majorEastAsia" w:hAnsiTheme="majorHAnsi" w:cstheme="majorBidi" w:hint="eastAsia"/>
-          <w:spacing w:val="-10"/>
-          <w:kern w:val="28"/>
-          <w:sz w:val="24"/>
-          <w:szCs w:val="24"/>
-        </w:rPr>
-        <w:t>á</w:t>
-      </w:r>
-      <w:r>
-        <w:rPr>
-          <w:rFonts w:asciiTheme="majorHAnsi" w:eastAsiaTheme="majorEastAsia" w:hAnsiTheme="majorHAnsi" w:cstheme="majorBidi"/>
-          <w:spacing w:val="-10"/>
-          <w:kern w:val="28"/>
-          <w:sz w:val="24"/>
-          <w:szCs w:val="24"/>
-        </w:rPr>
-        <w:t>ctico consiste en aprender a utilizar los distintos tipos de IPCs presentes en un sistema POSIX. Para ello se implementar</w:t>
-      </w:r>
-      <w:r>
-        <w:rPr>
-          <w:rFonts w:asciiTheme="majorHAnsi" w:eastAsiaTheme="majorEastAsia" w:hAnsiTheme="majorHAnsi" w:cstheme="majorBidi" w:hint="eastAsia"/>
-          <w:spacing w:val="-10"/>
-          <w:kern w:val="28"/>
-          <w:sz w:val="24"/>
-          <w:szCs w:val="24"/>
-        </w:rPr>
-        <w:t>á</w:t>
-      </w:r>
-      <w:r>
-        <w:rPr>
-          <w:rFonts w:asciiTheme="majorHAnsi" w:eastAsiaTheme="majorEastAsia" w:hAnsiTheme="majorHAnsi" w:cstheme="majorBidi"/>
-          <w:spacing w:val="-10"/>
-          <w:kern w:val="28"/>
-          <w:sz w:val="24"/>
-          <w:szCs w:val="24"/>
-        </w:rPr>
-        <w:t xml:space="preserve"> un sistema que distribuir</w:t>
-      </w:r>
-      <w:r>
-        <w:rPr>
-          <w:rFonts w:asciiTheme="majorHAnsi" w:eastAsiaTheme="majorEastAsia" w:hAnsiTheme="majorHAnsi" w:cstheme="majorBidi" w:hint="eastAsia"/>
-          <w:spacing w:val="-10"/>
-          <w:kern w:val="28"/>
-          <w:sz w:val="24"/>
-          <w:szCs w:val="24"/>
-        </w:rPr>
-        <w:t>á</w:t>
-      </w:r>
-      <w:r>
-        <w:rPr>
-          <w:rFonts w:asciiTheme="majorHAnsi" w:eastAsiaTheme="majorEastAsia" w:hAnsiTheme="majorHAnsi" w:cstheme="majorBidi"/>
-          <w:spacing w:val="-10"/>
-          <w:kern w:val="28"/>
-          <w:sz w:val="24"/>
-          <w:szCs w:val="24"/>
-        </w:rPr>
-        <w:t xml:space="preserve"> tareas de c</w:t>
-      </w:r>
-      <w:r>
-        <w:rPr>
-          <w:rFonts w:asciiTheme="majorHAnsi" w:eastAsiaTheme="majorEastAsia" w:hAnsiTheme="majorHAnsi" w:cstheme="majorBidi" w:hint="eastAsia"/>
-          <w:spacing w:val="-10"/>
-          <w:kern w:val="28"/>
-          <w:sz w:val="24"/>
-          <w:szCs w:val="24"/>
-        </w:rPr>
-        <w:t>á</w:t>
-      </w:r>
-      <w:r>
-        <w:rPr>
-          <w:rFonts w:asciiTheme="majorHAnsi" w:eastAsiaTheme="majorEastAsia" w:hAnsiTheme="majorHAnsi" w:cstheme="majorBidi"/>
-          <w:spacing w:val="-10"/>
-          <w:kern w:val="28"/>
-          <w:sz w:val="24"/>
-          <w:szCs w:val="24"/>
-        </w:rPr>
-        <w:t>lculo pesadas entre varios pares.</w:t>
-      </w:r>
-    </w:p>
-    <w:p>
-      <w:pPr>
-        <w:rPr>
-          <w:rFonts w:asciiTheme="majorHAnsi" w:eastAsiaTheme="majorEastAsia" w:hAnsiTheme="majorHAnsi" w:cstheme="majorBidi"/>
-          <w:color w:val="2E74B5" w:themeColor="accent1" w:themeShade="BF"/>
-          <w:spacing w:val="-10"/>
-          <w:kern w:val="28"/>
-          <w:sz w:val="24"/>
-          <w:szCs w:val="24"/>
-        </w:rPr>
-      </w:pPr>
-    </w:p>
-    <w:p>
-      <w:pPr>
-        <w:pStyle w:val="Ttulo1"/>
-        <w:rPr>
-          <w:spacing w:val="-10"/>
-          <w:kern w:val="28"/>
-        </w:rPr>
-      </w:pPr>
-      <w:bookmarkStart w:id="2" w:name="_Toc533059253"/>
-      <w:r>
-        <w:rPr>
-          <w:b/>
-          <w:spacing w:val="-10"/>
-          <w:kern w:val="28"/>
-        </w:rPr>
-        <w:t>Introducción</w:t>
-      </w:r>
-      <w:bookmarkEnd w:id="2"/>
-      <w:r>
-        <w:rPr>
-          <w:spacing w:val="-10"/>
-          <w:kern w:val="28"/>
+          <w:sz w:val="40"/>
+          <w:szCs w:val="40"/>
+        </w:rPr>
+      </w:pPr>
+      <w:bookmarkStart w:id="3" w:name="_Toc533069478"/>
+      <w:r>
+        <w:rPr>
+          <w:b/>
+          <w:spacing w:val="-10"/>
+          <w:kern w:val="28"/>
+          <w:sz w:val="40"/>
+          <w:szCs w:val="40"/>
+        </w:rPr>
+        <w:lastRenderedPageBreak/>
+        <w:t>Explicación breve de la idea implementada</w:t>
+      </w:r>
+      <w:bookmarkEnd w:id="3"/>
+      <w:r>
+        <w:rPr>
+          <w:b/>
+          <w:spacing w:val="-10"/>
+          <w:kern w:val="28"/>
+          <w:sz w:val="40"/>
+          <w:szCs w:val="40"/>
         </w:rPr>
         <w:t xml:space="preserve"> </w:t>
       </w:r>
@@ -1271,289 +1678,6 @@
           <w:sz w:val="24"/>
           <w:szCs w:val="24"/>
         </w:rPr>
-        <w:t>El siguiente trabajo práctico fue implementado en Linux con lenguaje C. El desarrollo del mismo implicó una investigación sobre los siguientes temas:</w:t>
-      </w:r>
-    </w:p>
-    <w:p>
-      <w:pPr>
-        <w:rPr>
-          <w:rFonts w:asciiTheme="majorHAnsi" w:eastAsiaTheme="majorEastAsia" w:hAnsiTheme="majorHAnsi" w:cstheme="majorBidi"/>
-          <w:spacing w:val="-10"/>
-          <w:kern w:val="28"/>
-          <w:sz w:val="24"/>
-          <w:szCs w:val="24"/>
-        </w:rPr>
-      </w:pPr>
-      <w:r>
-        <w:rPr>
-          <w:rFonts w:asciiTheme="majorHAnsi" w:eastAsiaTheme="majorEastAsia" w:hAnsiTheme="majorHAnsi" w:cstheme="majorBidi"/>
-          <w:spacing w:val="-10"/>
-          <w:kern w:val="28"/>
-          <w:sz w:val="24"/>
-          <w:szCs w:val="24"/>
-        </w:rPr>
-        <w:t>.PIPES</w:t>
-      </w:r>
-    </w:p>
-    <w:p>
-      <w:pPr>
-        <w:rPr>
-          <w:rFonts w:asciiTheme="majorHAnsi" w:eastAsiaTheme="majorEastAsia" w:hAnsiTheme="majorHAnsi" w:cstheme="majorBidi"/>
-          <w:spacing w:val="-10"/>
-          <w:kern w:val="28"/>
-          <w:sz w:val="24"/>
-          <w:szCs w:val="24"/>
-        </w:rPr>
-      </w:pPr>
-      <w:r>
-        <w:rPr>
-          <w:rFonts w:asciiTheme="majorHAnsi" w:eastAsiaTheme="majorEastAsia" w:hAnsiTheme="majorHAnsi" w:cstheme="majorBidi"/>
-          <w:spacing w:val="-10"/>
-          <w:kern w:val="28"/>
-          <w:sz w:val="24"/>
-          <w:szCs w:val="24"/>
-        </w:rPr>
-        <w:t>.NAME PIPE</w:t>
-      </w:r>
-    </w:p>
-    <w:p>
-      <w:pPr>
-        <w:rPr>
-          <w:rFonts w:asciiTheme="majorHAnsi" w:eastAsiaTheme="majorEastAsia" w:hAnsiTheme="majorHAnsi" w:cstheme="majorBidi"/>
-          <w:spacing w:val="-10"/>
-          <w:kern w:val="28"/>
-          <w:sz w:val="24"/>
-          <w:szCs w:val="24"/>
-        </w:rPr>
-      </w:pPr>
-      <w:r>
-        <w:rPr>
-          <w:rFonts w:asciiTheme="majorHAnsi" w:eastAsiaTheme="majorEastAsia" w:hAnsiTheme="majorHAnsi" w:cstheme="majorBidi"/>
-          <w:spacing w:val="-10"/>
-          <w:kern w:val="28"/>
-          <w:sz w:val="24"/>
-          <w:szCs w:val="24"/>
-        </w:rPr>
-        <w:t>.SEGMENTOS DE MEMORIA COMPARTIDA</w:t>
-      </w:r>
-    </w:p>
-    <w:p>
-      <w:pPr>
-        <w:rPr>
-          <w:rFonts w:asciiTheme="majorHAnsi" w:eastAsiaTheme="majorEastAsia" w:hAnsiTheme="majorHAnsi" w:cstheme="majorBidi"/>
-          <w:spacing w:val="-10"/>
-          <w:kern w:val="28"/>
-          <w:sz w:val="24"/>
-          <w:szCs w:val="24"/>
-        </w:rPr>
-      </w:pPr>
-      <w:r>
-        <w:rPr>
-          <w:rFonts w:asciiTheme="majorHAnsi" w:eastAsiaTheme="majorEastAsia" w:hAnsiTheme="majorHAnsi" w:cstheme="majorBidi"/>
-          <w:spacing w:val="-10"/>
-          <w:kern w:val="28"/>
-          <w:sz w:val="24"/>
-          <w:szCs w:val="24"/>
-        </w:rPr>
-        <w:t>.SINCRONIZACION DE PROCESOS MEDIANTE EL USO DE SEMAFOROS</w:t>
-      </w:r>
-    </w:p>
-    <w:p>
-      <w:pPr>
-        <w:rPr>
-          <w:rFonts w:asciiTheme="majorHAnsi" w:eastAsiaTheme="majorEastAsia" w:hAnsiTheme="majorHAnsi" w:cstheme="majorBidi"/>
-          <w:spacing w:val="-10"/>
-          <w:kern w:val="28"/>
-          <w:sz w:val="24"/>
-          <w:szCs w:val="24"/>
-        </w:rPr>
-      </w:pPr>
-      <w:r>
-        <w:rPr>
-          <w:rFonts w:asciiTheme="majorHAnsi" w:eastAsiaTheme="majorEastAsia" w:hAnsiTheme="majorHAnsi" w:cstheme="majorBidi"/>
-          <w:spacing w:val="-10"/>
-          <w:kern w:val="28"/>
-          <w:sz w:val="24"/>
-          <w:szCs w:val="24"/>
-        </w:rPr>
-        <w:t>.CREACION Y USO DE HILOS</w:t>
-      </w:r>
-    </w:p>
-    <w:p>
-      <w:pPr>
-        <w:rPr>
-          <w:rFonts w:asciiTheme="majorHAnsi" w:eastAsiaTheme="majorEastAsia" w:hAnsiTheme="majorHAnsi" w:cstheme="majorBidi"/>
-          <w:spacing w:val="-10"/>
-          <w:kern w:val="28"/>
-          <w:sz w:val="24"/>
-          <w:szCs w:val="24"/>
-        </w:rPr>
-      </w:pPr>
-      <w:r>
-        <w:rPr>
-          <w:rFonts w:asciiTheme="majorHAnsi" w:eastAsiaTheme="majorEastAsia" w:hAnsiTheme="majorHAnsi" w:cstheme="majorBidi"/>
-          <w:spacing w:val="-10"/>
-          <w:kern w:val="28"/>
-          <w:sz w:val="24"/>
-          <w:szCs w:val="24"/>
-        </w:rPr>
-        <w:t>.CREACION Y USO DE PROCESOS HIJOS</w:t>
-      </w:r>
-    </w:p>
-    <w:p>
-      <w:pPr>
-        <w:rPr>
-          <w:rFonts w:asciiTheme="majorHAnsi" w:eastAsiaTheme="majorEastAsia" w:hAnsiTheme="majorHAnsi" w:cstheme="majorBidi"/>
-          <w:spacing w:val="-10"/>
-          <w:kern w:val="28"/>
-          <w:sz w:val="24"/>
-          <w:szCs w:val="24"/>
-        </w:rPr>
-      </w:pPr>
-      <w:r>
-        <w:rPr>
-          <w:rFonts w:asciiTheme="majorHAnsi" w:eastAsiaTheme="majorEastAsia" w:hAnsiTheme="majorHAnsi" w:cstheme="majorBidi"/>
-          <w:spacing w:val="-10"/>
-          <w:kern w:val="28"/>
-          <w:sz w:val="24"/>
-          <w:szCs w:val="24"/>
-        </w:rPr>
-        <w:t>.SEÑALES</w:t>
-      </w:r>
-    </w:p>
-    <w:p>
-      <w:pPr>
-        <w:rPr>
-          <w:rFonts w:asciiTheme="majorHAnsi" w:eastAsiaTheme="majorEastAsia" w:hAnsiTheme="majorHAnsi" w:cstheme="majorBidi"/>
-          <w:spacing w:val="-10"/>
-          <w:kern w:val="28"/>
-          <w:sz w:val="24"/>
-          <w:szCs w:val="24"/>
-        </w:rPr>
-      </w:pPr>
-      <w:r>
-        <w:rPr>
-          <w:rFonts w:asciiTheme="majorHAnsi" w:eastAsiaTheme="majorEastAsia" w:hAnsiTheme="majorHAnsi" w:cstheme="majorBidi"/>
-          <w:spacing w:val="-10"/>
-          <w:kern w:val="28"/>
-          <w:sz w:val="24"/>
-          <w:szCs w:val="24"/>
-        </w:rPr>
-        <w:t>.HASH MD5</w:t>
-      </w:r>
-    </w:p>
-    <w:p>
-      <w:pPr>
-        <w:rPr>
-          <w:rFonts w:asciiTheme="majorHAnsi" w:eastAsiaTheme="majorEastAsia" w:hAnsiTheme="majorHAnsi" w:cstheme="majorBidi"/>
-          <w:spacing w:val="-10"/>
-          <w:kern w:val="28"/>
-          <w:sz w:val="24"/>
-          <w:szCs w:val="24"/>
-        </w:rPr>
-      </w:pPr>
-      <w:r>
-        <w:rPr>
-          <w:rFonts w:asciiTheme="majorHAnsi" w:eastAsiaTheme="majorEastAsia" w:hAnsiTheme="majorHAnsi" w:cstheme="majorBidi"/>
-          <w:spacing w:val="-10"/>
-          <w:kern w:val="28"/>
-          <w:sz w:val="24"/>
-          <w:szCs w:val="24"/>
-        </w:rPr>
-        <w:t>.MANEJO DE ARCHIVOS Y DIRECTORIOS</w:t>
-      </w:r>
-    </w:p>
-    <w:p>
-      <w:pPr>
-        <w:rPr>
-          <w:rFonts w:asciiTheme="majorHAnsi" w:eastAsiaTheme="majorEastAsia" w:hAnsiTheme="majorHAnsi" w:cstheme="majorBidi"/>
-          <w:spacing w:val="-10"/>
-          <w:kern w:val="28"/>
-          <w:sz w:val="24"/>
-          <w:szCs w:val="24"/>
-        </w:rPr>
-      </w:pPr>
-      <w:r>
-        <w:rPr>
-          <w:rFonts w:asciiTheme="majorHAnsi" w:eastAsiaTheme="majorEastAsia" w:hAnsiTheme="majorHAnsi" w:cstheme="majorBidi"/>
-          <w:spacing w:val="-10"/>
-          <w:kern w:val="28"/>
-          <w:sz w:val="24"/>
-          <w:szCs w:val="24"/>
-        </w:rPr>
-        <w:t>.CREACION DE TEST PARA PRUEBAS</w:t>
-      </w:r>
-    </w:p>
-    <w:p>
-      <w:pPr>
-        <w:rPr>
-          <w:rFonts w:asciiTheme="majorHAnsi" w:eastAsiaTheme="majorEastAsia" w:hAnsiTheme="majorHAnsi" w:cstheme="majorBidi"/>
-          <w:color w:val="2E74B5" w:themeColor="accent1" w:themeShade="BF"/>
-          <w:spacing w:val="-10"/>
-          <w:kern w:val="28"/>
-          <w:sz w:val="24"/>
-          <w:szCs w:val="24"/>
-        </w:rPr>
-      </w:pPr>
-    </w:p>
-    <w:p>
-      <w:pPr>
-        <w:rPr>
-          <w:rFonts w:asciiTheme="majorHAnsi" w:eastAsiaTheme="majorEastAsia" w:hAnsiTheme="majorHAnsi" w:cstheme="majorBidi"/>
-          <w:color w:val="2E74B5" w:themeColor="accent1" w:themeShade="BF"/>
-          <w:spacing w:val="-10"/>
-          <w:kern w:val="28"/>
-          <w:sz w:val="24"/>
-          <w:szCs w:val="24"/>
-        </w:rPr>
-      </w:pPr>
-    </w:p>
-    <w:p>
-      <w:pPr>
-        <w:pStyle w:val="Ttulo1"/>
-        <w:rPr>
-          <w:b/>
-          <w:spacing w:val="-10"/>
-          <w:kern w:val="28"/>
-        </w:rPr>
-      </w:pPr>
-      <w:bookmarkStart w:id="3" w:name="_Toc533059254"/>
-      <w:r>
-        <w:rPr>
-          <w:b/>
-          <w:spacing w:val="-10"/>
-          <w:kern w:val="28"/>
-        </w:rPr>
-        <w:t>Explicación breve de la idea implementada</w:t>
-      </w:r>
-      <w:bookmarkEnd w:id="3"/>
-      <w:r>
-        <w:rPr>
-          <w:b/>
-          <w:spacing w:val="-10"/>
-          <w:kern w:val="28"/>
-        </w:rPr>
-        <w:t xml:space="preserve"> </w:t>
-      </w:r>
-    </w:p>
-    <w:p>
-      <w:pPr>
-        <w:rPr>
-          <w:rFonts w:asciiTheme="majorHAnsi" w:eastAsiaTheme="majorEastAsia" w:hAnsiTheme="majorHAnsi" w:cstheme="majorBidi"/>
-          <w:spacing w:val="-10"/>
-          <w:kern w:val="28"/>
-          <w:sz w:val="24"/>
-          <w:szCs w:val="24"/>
-        </w:rPr>
-      </w:pPr>
-      <w:r>
-        <w:rPr>
-          <w:rFonts w:asciiTheme="majorHAnsi" w:eastAsiaTheme="majorEastAsia" w:hAnsiTheme="majorHAnsi" w:cstheme="majorBidi"/>
-          <w:spacing w:val="-10"/>
-          <w:kern w:val="28"/>
-          <w:sz w:val="24"/>
-          <w:szCs w:val="24"/>
-        </w:rPr>
         <w:t>El trabajo consta de cuatro componentes:</w:t>
       </w:r>
     </w:p>
@@ -1659,7 +1783,6 @@
           <w:sz w:val="24"/>
           <w:szCs w:val="24"/>
         </w:rPr>
-        <w:lastRenderedPageBreak/>
         <w:t xml:space="preserve">El </w:t>
       </w:r>
       <w:r>
@@ -1686,6 +1809,7 @@
     </w:p>
     <w:p>
       <w:pPr>
+        <w:jc w:val="both"/>
         <w:rPr>
           <w:rFonts w:asciiTheme="majorHAnsi" w:eastAsiaTheme="majorEastAsia" w:hAnsiTheme="majorHAnsi" w:cstheme="majorBidi"/>
           <w:spacing w:val="-10"/>
@@ -1707,6 +1831,7 @@
     </w:p>
     <w:p>
       <w:pPr>
+        <w:jc w:val="both"/>
         <w:rPr>
           <w:rFonts w:asciiTheme="majorHAnsi" w:eastAsiaTheme="majorEastAsia" w:hAnsiTheme="majorHAnsi" w:cstheme="majorBidi"/>
           <w:spacing w:val="-10"/>
@@ -1728,6 +1853,29 @@
     </w:p>
     <w:p>
       <w:pPr>
+        <w:jc w:val="both"/>
+        <w:rPr>
+          <w:rFonts w:asciiTheme="majorHAnsi" w:eastAsiaTheme="majorEastAsia" w:hAnsiTheme="majorHAnsi" w:cstheme="majorBidi"/>
+          <w:spacing w:val="-10"/>
+          <w:kern w:val="28"/>
+          <w:sz w:val="24"/>
+          <w:szCs w:val="24"/>
+        </w:rPr>
+      </w:pPr>
+      <w:r>
+        <w:rPr>
+          <w:rFonts w:asciiTheme="majorHAnsi" w:eastAsiaTheme="majorEastAsia" w:hAnsiTheme="majorHAnsi" w:cstheme="majorBidi"/>
+          <w:spacing w:val="-10"/>
+          <w:kern w:val="28"/>
+          <w:sz w:val="24"/>
+          <w:szCs w:val="24"/>
+        </w:rPr>
+        <w:t>.La cantidad de procesos esclavos a crear</w:t>
+      </w:r>
+    </w:p>
+    <w:p>
+      <w:pPr>
+        <w:jc w:val="both"/>
         <w:rPr>
           <w:rFonts w:asciiTheme="majorHAnsi" w:eastAsiaTheme="majorEastAsia" w:hAnsiTheme="majorHAnsi" w:cstheme="majorBidi"/>
           <w:spacing w:val="-10"/>
@@ -1749,6 +1897,7 @@
     </w:p>
     <w:p>
       <w:pPr>
+        <w:jc w:val="both"/>
         <w:rPr>
           <w:rFonts w:asciiTheme="majorHAnsi" w:eastAsiaTheme="majorEastAsia" w:hAnsiTheme="majorHAnsi" w:cstheme="majorBidi"/>
           <w:spacing w:val="-10"/>
@@ -1770,6 +1919,7 @@
     </w:p>
     <w:p>
       <w:pPr>
+        <w:jc w:val="both"/>
         <w:rPr>
           <w:rFonts w:asciiTheme="majorHAnsi" w:eastAsiaTheme="majorEastAsia" w:hAnsiTheme="majorHAnsi" w:cstheme="majorBidi"/>
           <w:spacing w:val="-10"/>
@@ -1833,6 +1983,7 @@
     </w:p>
     <w:p>
       <w:pPr>
+        <w:jc w:val="both"/>
         <w:rPr>
           <w:rFonts w:asciiTheme="majorHAnsi" w:eastAsiaTheme="majorEastAsia" w:hAnsiTheme="majorHAnsi" w:cstheme="majorBidi"/>
           <w:spacing w:val="-10"/>
@@ -1854,6 +2005,7 @@
     </w:p>
     <w:p>
       <w:pPr>
+        <w:jc w:val="both"/>
         <w:rPr>
           <w:rFonts w:asciiTheme="majorHAnsi" w:eastAsiaTheme="majorEastAsia" w:hAnsiTheme="majorHAnsi" w:cstheme="majorBidi"/>
           <w:spacing w:val="-10"/>
@@ -2013,11 +2165,32 @@
           <w:sz w:val="24"/>
           <w:szCs w:val="24"/>
         </w:rPr>
-        <w:t>). Por último se encarga de escribir dichos resultados en el archivo de salida.</w:t>
-      </w:r>
-    </w:p>
-    <w:p>
-      <w:pPr>
+        <w:t xml:space="preserve">). Por </w:t>
+      </w:r>
+      <w:r>
+        <w:rPr>
+          <w:rFonts w:asciiTheme="majorHAnsi" w:eastAsiaTheme="majorEastAsia" w:hAnsiTheme="majorHAnsi" w:cstheme="majorBidi"/>
+          <w:spacing w:val="-10"/>
+          <w:kern w:val="28"/>
+          <w:sz w:val="24"/>
+          <w:szCs w:val="24"/>
+        </w:rPr>
+        <w:t>último,</w:t>
+      </w:r>
+      <w:r>
+        <w:rPr>
+          <w:rFonts w:asciiTheme="majorHAnsi" w:eastAsiaTheme="majorEastAsia" w:hAnsiTheme="majorHAnsi" w:cstheme="majorBidi"/>
+          <w:spacing w:val="-10"/>
+          <w:kern w:val="28"/>
+          <w:sz w:val="24"/>
+          <w:szCs w:val="24"/>
+        </w:rPr>
+        <w:t xml:space="preserve"> se encarga de escribir dichos resultados en el archivo de salida.</w:t>
+      </w:r>
+    </w:p>
+    <w:p>
+      <w:pPr>
+        <w:jc w:val="both"/>
         <w:rPr>
           <w:rFonts w:asciiTheme="majorHAnsi" w:eastAsiaTheme="majorEastAsia" w:hAnsiTheme="majorHAnsi" w:cstheme="majorBidi"/>
           <w:spacing w:val="-10"/>
@@ -2055,11 +2228,34 @@
           <w:sz w:val="24"/>
           <w:szCs w:val="24"/>
         </w:rPr>
-        <w:t>), al cual le comparte mediante un named pipe el identificador del segmento de memoria compartida.</w:t>
-      </w:r>
-    </w:p>
-    <w:p>
-      <w:pPr>
+        <w:t xml:space="preserve">), al cual le comparte mediante un </w:t>
+      </w:r>
+      <w:proofErr w:type="spellStart"/>
+      <w:r>
+        <w:rPr>
+          <w:rFonts w:asciiTheme="majorHAnsi" w:eastAsiaTheme="majorEastAsia" w:hAnsiTheme="majorHAnsi" w:cstheme="majorBidi"/>
+          <w:spacing w:val="-10"/>
+          <w:kern w:val="28"/>
+          <w:sz w:val="24"/>
+          <w:szCs w:val="24"/>
+        </w:rPr>
+        <w:t>named</w:t>
+      </w:r>
+      <w:proofErr w:type="spellEnd"/>
+      <w:r>
+        <w:rPr>
+          <w:rFonts w:asciiTheme="majorHAnsi" w:eastAsiaTheme="majorEastAsia" w:hAnsiTheme="majorHAnsi" w:cstheme="majorBidi"/>
+          <w:spacing w:val="-10"/>
+          <w:kern w:val="28"/>
+          <w:sz w:val="24"/>
+          <w:szCs w:val="24"/>
+        </w:rPr>
+        <w:t xml:space="preserve"> pipe el identificador del segmento de memoria compartida.</w:t>
+      </w:r>
+    </w:p>
+    <w:p>
+      <w:pPr>
+        <w:jc w:val="both"/>
         <w:rPr>
           <w:rFonts w:asciiTheme="majorHAnsi" w:eastAsiaTheme="majorEastAsia" w:hAnsiTheme="majorHAnsi" w:cstheme="majorBidi"/>
           <w:spacing w:val="-10"/>
@@ -2102,6 +2298,7 @@
     </w:p>
     <w:p>
       <w:pPr>
+        <w:jc w:val="both"/>
         <w:rPr>
           <w:rFonts w:asciiTheme="majorHAnsi" w:eastAsiaTheme="majorEastAsia" w:hAnsiTheme="majorHAnsi" w:cstheme="majorBidi"/>
           <w:spacing w:val="-10"/>
@@ -2141,6 +2338,50 @@
         </w:rPr>
         <w:t>.</w:t>
       </w:r>
+    </w:p>
+    <w:p>
+      <w:pPr>
+        <w:rPr>
+          <w:rFonts w:asciiTheme="majorHAnsi" w:eastAsiaTheme="majorEastAsia" w:hAnsiTheme="majorHAnsi" w:cstheme="majorBidi"/>
+          <w:spacing w:val="-10"/>
+          <w:kern w:val="28"/>
+          <w:sz w:val="24"/>
+          <w:szCs w:val="24"/>
+        </w:rPr>
+      </w:pPr>
+    </w:p>
+    <w:p>
+      <w:pPr>
+        <w:rPr>
+          <w:rFonts w:asciiTheme="majorHAnsi" w:eastAsiaTheme="majorEastAsia" w:hAnsiTheme="majorHAnsi" w:cstheme="majorBidi"/>
+          <w:spacing w:val="-10"/>
+          <w:kern w:val="28"/>
+          <w:sz w:val="24"/>
+          <w:szCs w:val="24"/>
+        </w:rPr>
+      </w:pPr>
+    </w:p>
+    <w:p>
+      <w:pPr>
+        <w:rPr>
+          <w:rFonts w:asciiTheme="majorHAnsi" w:eastAsiaTheme="majorEastAsia" w:hAnsiTheme="majorHAnsi" w:cstheme="majorBidi"/>
+          <w:spacing w:val="-10"/>
+          <w:kern w:val="28"/>
+          <w:sz w:val="24"/>
+          <w:szCs w:val="24"/>
+        </w:rPr>
+      </w:pPr>
+    </w:p>
+    <w:p>
+      <w:pPr>
+        <w:rPr>
+          <w:rFonts w:asciiTheme="majorHAnsi" w:eastAsiaTheme="majorEastAsia" w:hAnsiTheme="majorHAnsi" w:cstheme="majorBidi"/>
+          <w:spacing w:val="-10"/>
+          <w:kern w:val="28"/>
+          <w:sz w:val="24"/>
+          <w:szCs w:val="24"/>
+        </w:rPr>
+      </w:pPr>
     </w:p>
     <w:p>
       <w:pPr>
@@ -4504,7 +4745,6 @@
           <w:szCs w:val="32"/>
           <w:lang w:eastAsia="es-AR"/>
         </w:rPr>
-        <w:lastRenderedPageBreak/>
         <mc:AlternateContent>
           <mc:Choice Requires="wps">
             <w:drawing>
@@ -4878,78 +5118,107 @@
     </w:p>
     <w:p>
       <w:pPr>
-        <w:pStyle w:val="Ttulo1"/>
-        <w:rPr>
-          <w:b/>
-          <w:spacing w:val="-10"/>
-          <w:kern w:val="28"/>
-        </w:rPr>
-      </w:pPr>
-      <w:bookmarkStart w:id="4" w:name="_Toc533059255"/>
-      <w:r>
-        <w:rPr>
-          <w:b/>
-          <w:spacing w:val="-10"/>
-          <w:kern w:val="28"/>
-        </w:rPr>
-        <w:t>Detalle de i</w:t>
-      </w:r>
-      <w:r>
-        <w:rPr>
-          <w:b/>
-          <w:spacing w:val="-10"/>
-          <w:kern w:val="28"/>
-        </w:rPr>
-        <w:t>mplementación</w:t>
-      </w:r>
-      <w:bookmarkEnd w:id="4"/>
-    </w:p>
-    <w:p>
-      <w:pPr>
-        <w:rPr>
-          <w:rFonts w:asciiTheme="majorHAnsi" w:eastAsiaTheme="majorEastAsia" w:hAnsiTheme="majorHAnsi" w:cstheme="majorBidi"/>
-          <w:spacing w:val="-10"/>
-          <w:kern w:val="28"/>
-          <w:sz w:val="24"/>
-          <w:szCs w:val="24"/>
-        </w:rPr>
-      </w:pPr>
-      <w:r>
-        <w:rPr>
-          <w:rFonts w:asciiTheme="majorHAnsi" w:eastAsiaTheme="majorEastAsia" w:hAnsiTheme="majorHAnsi" w:cstheme="majorBidi"/>
-          <w:spacing w:val="-10"/>
-          <w:kern w:val="28"/>
-          <w:sz w:val="24"/>
-          <w:szCs w:val="24"/>
-        </w:rPr>
-        <w:t>A continuación se agrega el pseudocódigo de las partes más relevantes de la implementación:</w:t>
-      </w:r>
-    </w:p>
-    <w:p>
-      <w:pPr>
         <w:rPr>
           <w:rFonts w:asciiTheme="majorHAnsi" w:eastAsiaTheme="majorEastAsia" w:hAnsiTheme="majorHAnsi" w:cstheme="majorBidi"/>
           <w:b/>
           <w:color w:val="2E74B5" w:themeColor="accent1" w:themeShade="BF"/>
-          <w:spacing w:val="-10"/>
-          <w:kern w:val="28"/>
-          <w:sz w:val="24"/>
-          <w:szCs w:val="24"/>
-        </w:rPr>
-      </w:pPr>
-    </w:p>
-    <w:p>
-      <w:pPr>
-        <w:rPr>
-          <w:rFonts w:asciiTheme="majorHAnsi" w:eastAsiaTheme="majorEastAsia" w:hAnsiTheme="majorHAnsi" w:cstheme="majorBidi"/>
-          <w:b/>
           <w:spacing w:val="-10"/>
           <w:kern w:val="28"/>
           <w:sz w:val="32"/>
           <w:szCs w:val="32"/>
         </w:rPr>
       </w:pPr>
-      <w:r>
+    </w:p>
+    <w:p>
+      <w:pPr>
+        <w:pStyle w:val="Ttulo1"/>
+        <w:rPr>
+          <w:b/>
+          <w:spacing w:val="-10"/>
+          <w:kern w:val="28"/>
+          <w:sz w:val="40"/>
+          <w:szCs w:val="40"/>
+        </w:rPr>
+      </w:pPr>
+      <w:bookmarkStart w:id="4" w:name="_Toc533069479"/>
+      <w:r>
+        <w:rPr>
+          <w:b/>
+          <w:spacing w:val="-10"/>
+          <w:kern w:val="28"/>
+          <w:sz w:val="40"/>
+          <w:szCs w:val="40"/>
+        </w:rPr>
+        <w:t>Detalle de i</w:t>
+      </w:r>
+      <w:r>
+        <w:rPr>
+          <w:b/>
+          <w:spacing w:val="-10"/>
+          <w:kern w:val="28"/>
+          <w:sz w:val="40"/>
+          <w:szCs w:val="40"/>
+        </w:rPr>
+        <w:t>mplementación</w:t>
+      </w:r>
+      <w:bookmarkEnd w:id="4"/>
+    </w:p>
+    <w:p>
+      <w:pPr>
+        <w:rPr>
+          <w:rFonts w:asciiTheme="majorHAnsi" w:eastAsiaTheme="majorEastAsia" w:hAnsiTheme="majorHAnsi" w:cstheme="majorBidi"/>
+          <w:spacing w:val="-10"/>
+          <w:kern w:val="28"/>
+          <w:sz w:val="24"/>
+          <w:szCs w:val="24"/>
+        </w:rPr>
+      </w:pPr>
+      <w:r>
+        <w:rPr>
+          <w:rFonts w:asciiTheme="majorHAnsi" w:eastAsiaTheme="majorEastAsia" w:hAnsiTheme="majorHAnsi" w:cstheme="majorBidi"/>
+          <w:spacing w:val="-10"/>
+          <w:kern w:val="28"/>
+          <w:sz w:val="24"/>
+          <w:szCs w:val="24"/>
+        </w:rPr>
+        <w:t xml:space="preserve">A </w:t>
+      </w:r>
+      <w:r>
+        <w:rPr>
+          <w:rFonts w:asciiTheme="majorHAnsi" w:eastAsiaTheme="majorEastAsia" w:hAnsiTheme="majorHAnsi" w:cstheme="majorBidi"/>
+          <w:spacing w:val="-10"/>
+          <w:kern w:val="28"/>
+          <w:sz w:val="24"/>
+          <w:szCs w:val="24"/>
+        </w:rPr>
+        <w:t>continuación,</w:t>
+      </w:r>
+      <w:r>
+        <w:rPr>
+          <w:rFonts w:asciiTheme="majorHAnsi" w:eastAsiaTheme="majorEastAsia" w:hAnsiTheme="majorHAnsi" w:cstheme="majorBidi"/>
+          <w:spacing w:val="-10"/>
+          <w:kern w:val="28"/>
+          <w:sz w:val="24"/>
+          <w:szCs w:val="24"/>
+        </w:rPr>
+        <w:t xml:space="preserve"> se agrega el pseudocódigo de las partes más relevantes de la implementación:</w:t>
+      </w:r>
+    </w:p>
+    <w:p>
+      <w:pPr>
+        <w:rPr>
+          <w:rFonts w:asciiTheme="majorHAnsi" w:eastAsiaTheme="majorEastAsia" w:hAnsiTheme="majorHAnsi" w:cstheme="majorBidi"/>
+          <w:b/>
+          <w:color w:val="2E74B5" w:themeColor="accent1" w:themeShade="BF"/>
+          <w:spacing w:val="-10"/>
+          <w:kern w:val="28"/>
+          <w:sz w:val="24"/>
+          <w:szCs w:val="24"/>
+        </w:rPr>
+      </w:pPr>
+    </w:p>
+    <w:p>
+      <w:pPr>
         <w:rPr>
           <w:rFonts w:asciiTheme="majorHAnsi" w:eastAsiaTheme="majorEastAsia" w:hAnsiTheme="majorHAnsi" w:cstheme="majorBidi"/>
           <w:b/>
@@ -4958,74 +5227,8 @@
           <w:sz w:val="32"/>
           <w:szCs w:val="32"/>
         </w:rPr>
-        <w:t>Manejo del Buffer de memoria compartida:</w:t>
-      </w:r>
-    </w:p>
-    <w:p>
-      <w:pPr>
-        <w:rPr>
-          <w:rFonts w:asciiTheme="majorHAnsi" w:eastAsiaTheme="majorEastAsia" w:hAnsiTheme="majorHAnsi" w:cstheme="majorBidi"/>
-          <w:spacing w:val="-10"/>
-          <w:kern w:val="28"/>
-          <w:sz w:val="24"/>
-          <w:szCs w:val="24"/>
-        </w:rPr>
-      </w:pPr>
-      <w:r>
-        <w:rPr>
-          <w:rFonts w:asciiTheme="majorHAnsi" w:eastAsiaTheme="majorEastAsia" w:hAnsiTheme="majorHAnsi" w:cstheme="majorBidi"/>
-          <w:spacing w:val="-10"/>
-          <w:kern w:val="28"/>
-          <w:sz w:val="24"/>
-          <w:szCs w:val="24"/>
-        </w:rPr>
-        <w:t xml:space="preserve">Como la lectura y la escritura del buffer de memoria compartida no se realizan a nivel atómico se debe implementar una sincronización de procesos mediante semáforos para asegurar exclusión mutua sobre el recurso compartido. Para ello, se utilizará el esquema productor/consumidor, en donde el proceso padre (mediante el hilo </w:t>
-      </w:r>
-      <w:r>
-        <w:rPr>
-          <w:rFonts w:asciiTheme="majorHAnsi" w:eastAsiaTheme="majorEastAsia" w:hAnsiTheme="majorHAnsi" w:cstheme="majorBidi"/>
-          <w:b/>
-          <w:spacing w:val="-10"/>
-          <w:kern w:val="28"/>
-          <w:sz w:val="24"/>
-          <w:szCs w:val="24"/>
-        </w:rPr>
-        <w:t>thread_maneja_buffer</w:t>
-      </w:r>
-      <w:r>
-        <w:rPr>
-          <w:rFonts w:asciiTheme="majorHAnsi" w:eastAsiaTheme="majorEastAsia" w:hAnsiTheme="majorHAnsi" w:cstheme="majorBidi"/>
-          <w:spacing w:val="-10"/>
-          <w:kern w:val="28"/>
-          <w:sz w:val="24"/>
-          <w:szCs w:val="24"/>
-        </w:rPr>
-        <w:t>)</w:t>
-      </w:r>
-      <w:r>
-        <w:rPr>
-          <w:rFonts w:asciiTheme="majorHAnsi" w:eastAsiaTheme="majorEastAsia" w:hAnsiTheme="majorHAnsi" w:cstheme="majorBidi"/>
-          <w:b/>
-          <w:spacing w:val="-10"/>
-          <w:kern w:val="28"/>
-          <w:sz w:val="24"/>
-          <w:szCs w:val="24"/>
-        </w:rPr>
-        <w:t xml:space="preserve"> </w:t>
-      </w:r>
-      <w:r>
-        <w:rPr>
-          <w:rFonts w:asciiTheme="majorHAnsi" w:eastAsiaTheme="majorEastAsia" w:hAnsiTheme="majorHAnsi" w:cstheme="majorBidi"/>
-          <w:spacing w:val="-10"/>
-          <w:kern w:val="28"/>
-          <w:sz w:val="24"/>
-          <w:szCs w:val="24"/>
-        </w:rPr>
-        <w:t>funcionará como proceso productor del buffer y el proceso vista lo hará como consumidor del mismo. La transferencia en este punto se manejará por bloques de Bytes.</w:t>
-      </w:r>
-    </w:p>
-    <w:p>
-      <w:pPr>
+      </w:pPr>
+      <w:r>
         <w:rPr>
           <w:rFonts w:asciiTheme="majorHAnsi" w:eastAsiaTheme="majorEastAsia" w:hAnsiTheme="majorHAnsi" w:cstheme="majorBidi"/>
           <w:b/>
@@ -5034,8 +5237,132 @@
           <w:sz w:val="32"/>
           <w:szCs w:val="32"/>
         </w:rPr>
-      </w:pPr>
-      <w:r>
+        <w:t>Manejo del Buffer de memoria compartida:</w:t>
+      </w:r>
+    </w:p>
+    <w:p>
+      <w:pPr>
+        <w:jc w:val="both"/>
+        <w:rPr>
+          <w:rFonts w:asciiTheme="majorHAnsi" w:eastAsiaTheme="majorEastAsia" w:hAnsiTheme="majorHAnsi" w:cstheme="majorBidi"/>
+          <w:spacing w:val="-10"/>
+          <w:kern w:val="28"/>
+          <w:sz w:val="24"/>
+          <w:szCs w:val="24"/>
+        </w:rPr>
+      </w:pPr>
+      <w:r>
+        <w:rPr>
+          <w:rFonts w:asciiTheme="majorHAnsi" w:eastAsiaTheme="majorEastAsia" w:hAnsiTheme="majorHAnsi" w:cstheme="majorBidi"/>
+          <w:spacing w:val="-10"/>
+          <w:kern w:val="28"/>
+          <w:sz w:val="24"/>
+          <w:szCs w:val="24"/>
+        </w:rPr>
+        <w:t xml:space="preserve">Como la lectura y la escritura del buffer de memoria compartida no se realizan a nivel atómico se debe implementar una sincronización de procesos mediante semáforos para asegurar exclusión mutua sobre el recurso compartido. Para ello, se utilizará el esquema productor/consumidor, en donde el proceso padre (mediante el hilo </w:t>
+      </w:r>
+      <w:proofErr w:type="spellStart"/>
+      <w:r>
+        <w:rPr>
+          <w:rFonts w:asciiTheme="majorHAnsi" w:eastAsiaTheme="majorEastAsia" w:hAnsiTheme="majorHAnsi" w:cstheme="majorBidi"/>
+          <w:b/>
+          <w:spacing w:val="-10"/>
+          <w:kern w:val="28"/>
+          <w:sz w:val="24"/>
+          <w:szCs w:val="24"/>
+        </w:rPr>
+        <w:t>thread_maneja_buffer</w:t>
+      </w:r>
+      <w:proofErr w:type="spellEnd"/>
+      <w:r>
+        <w:rPr>
+          <w:rFonts w:asciiTheme="majorHAnsi" w:eastAsiaTheme="majorEastAsia" w:hAnsiTheme="majorHAnsi" w:cstheme="majorBidi"/>
+          <w:spacing w:val="-10"/>
+          <w:kern w:val="28"/>
+          <w:sz w:val="24"/>
+          <w:szCs w:val="24"/>
+        </w:rPr>
+        <w:t>)</w:t>
+      </w:r>
+      <w:r>
+        <w:rPr>
+          <w:rFonts w:asciiTheme="majorHAnsi" w:eastAsiaTheme="majorEastAsia" w:hAnsiTheme="majorHAnsi" w:cstheme="majorBidi"/>
+          <w:b/>
+          <w:spacing w:val="-10"/>
+          <w:kern w:val="28"/>
+          <w:sz w:val="24"/>
+          <w:szCs w:val="24"/>
+        </w:rPr>
+        <w:t xml:space="preserve"> </w:t>
+      </w:r>
+      <w:r>
+        <w:rPr>
+          <w:rFonts w:asciiTheme="majorHAnsi" w:eastAsiaTheme="majorEastAsia" w:hAnsiTheme="majorHAnsi" w:cstheme="majorBidi"/>
+          <w:spacing w:val="-10"/>
+          <w:kern w:val="28"/>
+          <w:sz w:val="24"/>
+          <w:szCs w:val="24"/>
+        </w:rPr>
+        <w:t>funcionará como proceso productor del buffer y el proceso vista lo hará como consumidor del mismo. La transferencia en este punto se manejará por bloques de Bytes.</w:t>
+      </w:r>
+    </w:p>
+    <w:p>
+      <w:pPr>
+        <w:rPr>
+          <w:rFonts w:asciiTheme="majorHAnsi" w:eastAsiaTheme="majorEastAsia" w:hAnsiTheme="majorHAnsi" w:cstheme="majorBidi"/>
+          <w:spacing w:val="-10"/>
+          <w:kern w:val="28"/>
+          <w:sz w:val="24"/>
+          <w:szCs w:val="24"/>
+        </w:rPr>
+      </w:pPr>
+    </w:p>
+    <w:p>
+      <w:pPr>
+        <w:rPr>
+          <w:rFonts w:asciiTheme="majorHAnsi" w:eastAsiaTheme="majorEastAsia" w:hAnsiTheme="majorHAnsi" w:cstheme="majorBidi"/>
+          <w:spacing w:val="-10"/>
+          <w:kern w:val="28"/>
+          <w:sz w:val="24"/>
+          <w:szCs w:val="24"/>
+        </w:rPr>
+      </w:pPr>
+    </w:p>
+    <w:p>
+      <w:pPr>
+        <w:rPr>
+          <w:rFonts w:asciiTheme="majorHAnsi" w:eastAsiaTheme="majorEastAsia" w:hAnsiTheme="majorHAnsi" w:cstheme="majorBidi"/>
+          <w:spacing w:val="-10"/>
+          <w:kern w:val="28"/>
+          <w:sz w:val="24"/>
+          <w:szCs w:val="24"/>
+        </w:rPr>
+      </w:pPr>
+    </w:p>
+    <w:p>
+      <w:pPr>
+        <w:rPr>
+          <w:rFonts w:asciiTheme="majorHAnsi" w:eastAsiaTheme="majorEastAsia" w:hAnsiTheme="majorHAnsi" w:cstheme="majorBidi"/>
+          <w:spacing w:val="-10"/>
+          <w:kern w:val="28"/>
+          <w:sz w:val="24"/>
+          <w:szCs w:val="24"/>
+        </w:rPr>
+      </w:pPr>
+    </w:p>
+    <w:p>
+      <w:pPr>
+        <w:rPr>
+          <w:rFonts w:asciiTheme="majorHAnsi" w:eastAsiaTheme="majorEastAsia" w:hAnsiTheme="majorHAnsi" w:cstheme="majorBidi"/>
+          <w:spacing w:val="-10"/>
+          <w:kern w:val="28"/>
+          <w:sz w:val="24"/>
+          <w:szCs w:val="24"/>
+        </w:rPr>
+      </w:pPr>
+    </w:p>
+    <w:p>
+      <w:pPr>
         <w:rPr>
           <w:rFonts w:asciiTheme="majorHAnsi" w:eastAsiaTheme="majorEastAsia" w:hAnsiTheme="majorHAnsi" w:cstheme="majorBidi"/>
           <w:b/>
@@ -5044,7 +5371,30 @@
           <w:sz w:val="32"/>
           <w:szCs w:val="32"/>
         </w:rPr>
-        <w:t>Thread_maneja_buffer (Productor)</w:t>
+      </w:pPr>
+      <w:proofErr w:type="spellStart"/>
+      <w:r>
+        <w:rPr>
+          <w:rFonts w:asciiTheme="majorHAnsi" w:eastAsiaTheme="majorEastAsia" w:hAnsiTheme="majorHAnsi" w:cstheme="majorBidi"/>
+          <w:b/>
+          <w:spacing w:val="-10"/>
+          <w:kern w:val="28"/>
+          <w:sz w:val="32"/>
+          <w:szCs w:val="32"/>
+        </w:rPr>
+        <w:t>Thread_maneja_buffer</w:t>
+      </w:r>
+      <w:proofErr w:type="spellEnd"/>
+      <w:r>
+        <w:rPr>
+          <w:rFonts w:asciiTheme="majorHAnsi" w:eastAsiaTheme="majorEastAsia" w:hAnsiTheme="majorHAnsi" w:cstheme="majorBidi"/>
+          <w:b/>
+          <w:spacing w:val="-10"/>
+          <w:kern w:val="28"/>
+          <w:sz w:val="32"/>
+          <w:szCs w:val="32"/>
+        </w:rPr>
+        <w:t xml:space="preserve"> (Productor)</w:t>
       </w:r>
     </w:p>
     <w:p>
@@ -5293,25 +5643,15 @@
                               <w:ind w:left="708" w:firstLine="708"/>
                               <w:rPr>
                                 <w:rFonts w:ascii="Bahnschrift SemiCondensed" w:hAnsi="Bahnschrift SemiCondensed"/>
+                                <w:lang w:val="en-US"/>
                               </w:rPr>
                             </w:pPr>
                             <w:r>
                               <w:rPr>
                                 <w:rFonts w:ascii="Bahnschrift SemiCondensed" w:hAnsi="Bahnschrift SemiCondensed"/>
-                              </w:rPr>
-                              <w:t>sem_wait(sem_p</w:t>
-                            </w:r>
-                            <w:r>
-                              <w:rPr>
-                                <w:rFonts w:ascii="Bahnschrift SemiCondensed" w:hAnsi="Bahnschrift SemiCondensed"/>
-                              </w:rPr>
-                              <w:t>roductor</w:t>
-                            </w:r>
-                            <w:r>
-                              <w:rPr>
-                                <w:rFonts w:ascii="Bahnschrift SemiCondensed" w:hAnsi="Bahnschrift SemiCondensed"/>
-                              </w:rPr>
-                              <w:t>);</w:t>
+                                <w:lang w:val="en-US"/>
+                              </w:rPr>
+                              <w:t>sem_wait(sem_productor);</w:t>
                             </w:r>
                           </w:p>
                           <w:p>
@@ -5319,11 +5659,13 @@
                               <w:ind w:left="708" w:firstLine="708"/>
                               <w:rPr>
                                 <w:rFonts w:ascii="Bahnschrift SemiCondensed" w:hAnsi="Bahnschrift SemiCondensed"/>
+                                <w:lang w:val="en-US"/>
                               </w:rPr>
                             </w:pPr>
                             <w:r>
                               <w:rPr>
                                 <w:rFonts w:ascii="Bahnschrift SemiCondensed" w:hAnsi="Bahnschrift SemiCondensed"/>
+                                <w:lang w:val="en-US"/>
                               </w:rPr>
                               <w:t>sem_wait(mutex);</w:t>
                             </w:r>
@@ -5333,25 +5675,15 @@
                               <w:ind w:left="708" w:firstLine="708"/>
                               <w:rPr>
                                 <w:rFonts w:ascii="Bahnschrift SemiCondensed" w:hAnsi="Bahnschrift SemiCondensed"/>
+                                <w:lang w:val="en-US"/>
                               </w:rPr>
                             </w:pPr>
                             <w:r>
                               <w:rPr>
                                 <w:rFonts w:ascii="Bahnschrift SemiCondensed" w:hAnsi="Bahnschrift SemiCondensed"/>
-                              </w:rPr>
-                              <w:t>data[pos</w:t>
-                            </w:r>
-                            <w:r>
-                              <w:rPr>
-                                <w:rFonts w:ascii="Bahnschrift SemiCondensed" w:hAnsi="Bahnschrift SemiCondensed"/>
-                              </w:rPr>
-                              <w:t>%BUFFER_SIZE]=</w:t>
-                            </w:r>
-                            <w:r>
-                              <w:rPr>
-                                <w:rFonts w:ascii="Bahnschrift SemiCondensed" w:hAnsi="Bahnschrift SemiCondensed"/>
-                              </w:rPr>
-                              <w:t>dato;</w:t>
+                                <w:lang w:val="en-US"/>
+                              </w:rPr>
+                              <w:t>data[pos%BUFFER_SIZE]=dato;</w:t>
                             </w:r>
                           </w:p>
                           <w:p>
@@ -5359,19 +5691,15 @@
                               <w:ind w:left="708" w:firstLine="708"/>
                               <w:rPr>
                                 <w:rFonts w:ascii="Bahnschrift SemiCondensed" w:hAnsi="Bahnschrift SemiCondensed"/>
+                                <w:lang w:val="en-US"/>
                               </w:rPr>
                             </w:pPr>
                             <w:r>
                               <w:rPr>
                                 <w:rFonts w:ascii="Bahnschrift SemiCondensed" w:hAnsi="Bahnschrift SemiCondensed"/>
-                              </w:rPr>
-                              <w:t>pos</w:t>
-                            </w:r>
-                            <w:r>
-                              <w:rPr>
-                                <w:rFonts w:ascii="Bahnschrift SemiCondensed" w:hAnsi="Bahnschrift SemiCondensed"/>
-                              </w:rPr>
-                              <w:t>++;</w:t>
+                                <w:lang w:val="en-US"/>
+                              </w:rPr>
+                              <w:t>pos++;</w:t>
                             </w:r>
                           </w:p>
                           <w:p>
@@ -5379,11 +5707,13 @@
                               <w:ind w:left="708" w:firstLine="708"/>
                               <w:rPr>
                                 <w:rFonts w:ascii="Bahnschrift SemiCondensed" w:hAnsi="Bahnschrift SemiCondensed"/>
+                                <w:lang w:val="en-US"/>
                               </w:rPr>
                             </w:pPr>
                             <w:r>
                               <w:rPr>
                                 <w:rFonts w:ascii="Bahnschrift SemiCondensed" w:hAnsi="Bahnschrift SemiCondensed"/>
+                                <w:lang w:val="en-US"/>
                               </w:rPr>
                               <w:t>sem_post(mutex);</w:t>
                             </w:r>
@@ -5393,30 +5723,25 @@
                               <w:ind w:left="708" w:firstLine="708"/>
                               <w:rPr>
                                 <w:rFonts w:ascii="Bahnschrift SemiCondensed" w:hAnsi="Bahnschrift SemiCondensed"/>
+                                <w:lang w:val="en-US"/>
                               </w:rPr>
                             </w:pPr>
                             <w:r>
                               <w:rPr>
                                 <w:rFonts w:ascii="Bahnschrift SemiCondensed" w:hAnsi="Bahnschrift SemiCondensed"/>
-                              </w:rPr>
-                              <w:t>sem_post(sem_c</w:t>
-                            </w:r>
-                            <w:r>
-                              <w:rPr>
-                                <w:rFonts w:ascii="Bahnschrift SemiCondensed" w:hAnsi="Bahnschrift SemiCondensed"/>
-                              </w:rPr>
-                              <w:t>onsumidor</w:t>
-                            </w:r>
-                            <w:r>
-                              <w:rPr>
-                                <w:rFonts w:ascii="Bahnschrift SemiCondensed" w:hAnsi="Bahnschrift SemiCondensed"/>
-                              </w:rPr>
-                              <w:t>);</w:t>
+                                <w:lang w:val="en-US"/>
+                              </w:rPr>
+                              <w:t>sem_post(sem_consumidor);</w:t>
                             </w:r>
                           </w:p>
                           <w:p>
                             <w:r>
+                              <w:rPr>
+                                <w:lang w:val="en-US"/>
+                              </w:rPr>
                               <w:tab/>
+                            </w:r>
+                            <w:r>
                               <w:t>}</w:t>
                             </w:r>
                           </w:p>
@@ -5632,25 +5957,15 @@
                         <w:ind w:left="708" w:firstLine="708"/>
                         <w:rPr>
                           <w:rFonts w:ascii="Bahnschrift SemiCondensed" w:hAnsi="Bahnschrift SemiCondensed"/>
+                          <w:lang w:val="en-US"/>
                         </w:rPr>
                       </w:pPr>
                       <w:r>
                         <w:rPr>
                           <w:rFonts w:ascii="Bahnschrift SemiCondensed" w:hAnsi="Bahnschrift SemiCondensed"/>
-                        </w:rPr>
-                        <w:t>sem_wait(sem_p</w:t>
-                      </w:r>
-                      <w:r>
-                        <w:rPr>
-                          <w:rFonts w:ascii="Bahnschrift SemiCondensed" w:hAnsi="Bahnschrift SemiCondensed"/>
-                        </w:rPr>
-                        <w:t>roductor</w:t>
-                      </w:r>
-                      <w:r>
-                        <w:rPr>
-                          <w:rFonts w:ascii="Bahnschrift SemiCondensed" w:hAnsi="Bahnschrift SemiCondensed"/>
-                        </w:rPr>
-                        <w:t>);</w:t>
+                          <w:lang w:val="en-US"/>
+                        </w:rPr>
+                        <w:t>sem_wait(sem_productor);</w:t>
                       </w:r>
                     </w:p>
                     <w:p>
@@ -5658,11 +5973,13 @@
                         <w:ind w:left="708" w:firstLine="708"/>
                         <w:rPr>
                           <w:rFonts w:ascii="Bahnschrift SemiCondensed" w:hAnsi="Bahnschrift SemiCondensed"/>
+                          <w:lang w:val="en-US"/>
                         </w:rPr>
                       </w:pPr>
                       <w:r>
                         <w:rPr>
                           <w:rFonts w:ascii="Bahnschrift SemiCondensed" w:hAnsi="Bahnschrift SemiCondensed"/>
+                          <w:lang w:val="en-US"/>
                         </w:rPr>
                         <w:t>sem_wait(mutex);</w:t>
                       </w:r>
@@ -5672,25 +5989,15 @@
                         <w:ind w:left="708" w:firstLine="708"/>
                         <w:rPr>
                           <w:rFonts w:ascii="Bahnschrift SemiCondensed" w:hAnsi="Bahnschrift SemiCondensed"/>
+                          <w:lang w:val="en-US"/>
                         </w:rPr>
                       </w:pPr>
                       <w:r>
                         <w:rPr>
                           <w:rFonts w:ascii="Bahnschrift SemiCondensed" w:hAnsi="Bahnschrift SemiCondensed"/>
-                        </w:rPr>
-                        <w:t>data[pos</w:t>
-                      </w:r>
-                      <w:r>
-                        <w:rPr>
-                          <w:rFonts w:ascii="Bahnschrift SemiCondensed" w:hAnsi="Bahnschrift SemiCondensed"/>
-                        </w:rPr>
-                        <w:t>%BUFFER_SIZE]=</w:t>
-                      </w:r>
-                      <w:r>
-                        <w:rPr>
-                          <w:rFonts w:ascii="Bahnschrift SemiCondensed" w:hAnsi="Bahnschrift SemiCondensed"/>
-                        </w:rPr>
-                        <w:t>dato;</w:t>
+                          <w:lang w:val="en-US"/>
+                        </w:rPr>
+                        <w:t>data[pos%BUFFER_SIZE]=dato;</w:t>
                       </w:r>
                     </w:p>
                     <w:p>
@@ -5698,19 +6005,15 @@
                         <w:ind w:left="708" w:firstLine="708"/>
                         <w:rPr>
                           <w:rFonts w:ascii="Bahnschrift SemiCondensed" w:hAnsi="Bahnschrift SemiCondensed"/>
+                          <w:lang w:val="en-US"/>
                         </w:rPr>
                       </w:pPr>
                       <w:r>
                         <w:rPr>
                           <w:rFonts w:ascii="Bahnschrift SemiCondensed" w:hAnsi="Bahnschrift SemiCondensed"/>
-                        </w:rPr>
-                        <w:t>pos</w:t>
-                      </w:r>
-                      <w:r>
-                        <w:rPr>
-                          <w:rFonts w:ascii="Bahnschrift SemiCondensed" w:hAnsi="Bahnschrift SemiCondensed"/>
-                        </w:rPr>
-                        <w:t>++;</w:t>
+                          <w:lang w:val="en-US"/>
+                        </w:rPr>
+                        <w:t>pos++;</w:t>
                       </w:r>
                     </w:p>
                     <w:p>
@@ -5718,11 +6021,13 @@
                         <w:ind w:left="708" w:firstLine="708"/>
                         <w:rPr>
                           <w:rFonts w:ascii="Bahnschrift SemiCondensed" w:hAnsi="Bahnschrift SemiCondensed"/>
+                          <w:lang w:val="en-US"/>
                         </w:rPr>
                       </w:pPr>
                       <w:r>
                         <w:rPr>
                           <w:rFonts w:ascii="Bahnschrift SemiCondensed" w:hAnsi="Bahnschrift SemiCondensed"/>
+                          <w:lang w:val="en-US"/>
                         </w:rPr>
                         <w:t>sem_post(mutex);</w:t>
                       </w:r>
@@ -5732,30 +6037,25 @@
                         <w:ind w:left="708" w:firstLine="708"/>
                         <w:rPr>
                           <w:rFonts w:ascii="Bahnschrift SemiCondensed" w:hAnsi="Bahnschrift SemiCondensed"/>
+                          <w:lang w:val="en-US"/>
                         </w:rPr>
                       </w:pPr>
                       <w:r>
                         <w:rPr>
                           <w:rFonts w:ascii="Bahnschrift SemiCondensed" w:hAnsi="Bahnschrift SemiCondensed"/>
-                        </w:rPr>
-                        <w:t>sem_post(sem_c</w:t>
-                      </w:r>
-                      <w:r>
-                        <w:rPr>
-                          <w:rFonts w:ascii="Bahnschrift SemiCondensed" w:hAnsi="Bahnschrift SemiCondensed"/>
-                        </w:rPr>
-                        <w:t>onsumidor</w:t>
-                      </w:r>
-                      <w:r>
-                        <w:rPr>
-                          <w:rFonts w:ascii="Bahnschrift SemiCondensed" w:hAnsi="Bahnschrift SemiCondensed"/>
-                        </w:rPr>
-                        <w:t>);</w:t>
+                          <w:lang w:val="en-US"/>
+                        </w:rPr>
+                        <w:t>sem_post(sem_consumidor);</w:t>
                       </w:r>
                     </w:p>
                     <w:p>
                       <w:r>
+                        <w:rPr>
+                          <w:lang w:val="en-US"/>
+                        </w:rPr>
                         <w:tab/>
+                      </w:r>
+                      <w:r>
                         <w:t>}</w:t>
                       </w:r>
                     </w:p>
@@ -5941,6 +6241,84 @@
         <w:rPr>
           <w:rFonts w:asciiTheme="majorHAnsi" w:eastAsiaTheme="majorEastAsia" w:hAnsiTheme="majorHAnsi" w:cstheme="majorBidi"/>
           <w:b/>
+          <w:color w:val="2E74B5" w:themeColor="accent1" w:themeShade="BF"/>
+          <w:spacing w:val="-10"/>
+          <w:kern w:val="28"/>
+          <w:sz w:val="24"/>
+          <w:szCs w:val="24"/>
+        </w:rPr>
+      </w:pPr>
+    </w:p>
+    <w:p>
+      <w:pPr>
+        <w:rPr>
+          <w:rFonts w:asciiTheme="majorHAnsi" w:eastAsiaTheme="majorEastAsia" w:hAnsiTheme="majorHAnsi" w:cstheme="majorBidi"/>
+          <w:b/>
+          <w:color w:val="2E74B5" w:themeColor="accent1" w:themeShade="BF"/>
+          <w:spacing w:val="-10"/>
+          <w:kern w:val="28"/>
+          <w:sz w:val="24"/>
+          <w:szCs w:val="24"/>
+        </w:rPr>
+      </w:pPr>
+    </w:p>
+    <w:p>
+      <w:pPr>
+        <w:rPr>
+          <w:rFonts w:asciiTheme="majorHAnsi" w:eastAsiaTheme="majorEastAsia" w:hAnsiTheme="majorHAnsi" w:cstheme="majorBidi"/>
+          <w:b/>
+          <w:color w:val="2E74B5" w:themeColor="accent1" w:themeShade="BF"/>
+          <w:spacing w:val="-10"/>
+          <w:kern w:val="28"/>
+          <w:sz w:val="24"/>
+          <w:szCs w:val="24"/>
+        </w:rPr>
+      </w:pPr>
+    </w:p>
+    <w:p>
+      <w:pPr>
+        <w:rPr>
+          <w:rFonts w:asciiTheme="majorHAnsi" w:eastAsiaTheme="majorEastAsia" w:hAnsiTheme="majorHAnsi" w:cstheme="majorBidi"/>
+          <w:b/>
+          <w:color w:val="2E74B5" w:themeColor="accent1" w:themeShade="BF"/>
+          <w:spacing w:val="-10"/>
+          <w:kern w:val="28"/>
+          <w:sz w:val="24"/>
+          <w:szCs w:val="24"/>
+        </w:rPr>
+      </w:pPr>
+    </w:p>
+    <w:p>
+      <w:pPr>
+        <w:rPr>
+          <w:rFonts w:asciiTheme="majorHAnsi" w:eastAsiaTheme="majorEastAsia" w:hAnsiTheme="majorHAnsi" w:cstheme="majorBidi"/>
+          <w:b/>
+          <w:color w:val="2E74B5" w:themeColor="accent1" w:themeShade="BF"/>
+          <w:spacing w:val="-10"/>
+          <w:kern w:val="28"/>
+          <w:sz w:val="24"/>
+          <w:szCs w:val="24"/>
+        </w:rPr>
+      </w:pPr>
+    </w:p>
+    <w:p>
+      <w:pPr>
+        <w:rPr>
+          <w:rFonts w:asciiTheme="majorHAnsi" w:eastAsiaTheme="majorEastAsia" w:hAnsiTheme="majorHAnsi" w:cstheme="majorBidi"/>
+          <w:b/>
+          <w:color w:val="2E74B5" w:themeColor="accent1" w:themeShade="BF"/>
+          <w:spacing w:val="-10"/>
+          <w:kern w:val="28"/>
+          <w:sz w:val="24"/>
+          <w:szCs w:val="24"/>
+        </w:rPr>
+      </w:pPr>
+    </w:p>
+    <w:p>
+      <w:pPr>
+        <w:rPr>
+          <w:rFonts w:asciiTheme="majorHAnsi" w:eastAsiaTheme="majorEastAsia" w:hAnsiTheme="majorHAnsi" w:cstheme="majorBidi"/>
+          <w:b/>
           <w:spacing w:val="-10"/>
           <w:kern w:val="28"/>
           <w:sz w:val="32"/>
@@ -5956,49 +6334,96 @@
           <w:sz w:val="32"/>
           <w:szCs w:val="32"/>
         </w:rPr>
+        <w:lastRenderedPageBreak/>
         <w:t>Proceso vista (Consumidor)</w:t>
       </w:r>
     </w:p>
     <w:p>
       <w:pPr>
-        <w:rPr>
-          <w:rFonts w:asciiTheme="majorHAnsi" w:eastAsiaTheme="majorEastAsia" w:hAnsiTheme="majorHAnsi" w:cstheme="majorBidi"/>
-          <w:spacing w:val="-10"/>
-          <w:kern w:val="28"/>
-          <w:sz w:val="24"/>
-          <w:szCs w:val="24"/>
-        </w:rPr>
-      </w:pPr>
-      <w:r>
-        <w:rPr>
-          <w:rFonts w:asciiTheme="majorHAnsi" w:eastAsiaTheme="majorEastAsia" w:hAnsiTheme="majorHAnsi" w:cstheme="majorBidi"/>
-          <w:spacing w:val="-10"/>
-          <w:kern w:val="28"/>
-          <w:sz w:val="24"/>
-          <w:szCs w:val="24"/>
-        </w:rPr>
-        <w:t>El proceso vista recibe por parámetro el ID del proceso padre, el cual utiliza para enviarle una señal mediante el comando KILL. El proceso padre una vez recibida la señal, envía a la vista el identificador del segmento de memoria compartida a través de un named pipe para que pueda comenzar la lectura del buffer.</w:t>
-      </w:r>
-    </w:p>
-    <w:p>
-      <w:pPr>
-        <w:rPr>
-          <w:rFonts w:asciiTheme="majorHAnsi" w:eastAsiaTheme="majorEastAsia" w:hAnsiTheme="majorHAnsi" w:cstheme="majorBidi"/>
-          <w:spacing w:val="-10"/>
-          <w:kern w:val="28"/>
-          <w:sz w:val="24"/>
-          <w:szCs w:val="24"/>
-        </w:rPr>
-      </w:pPr>
-      <w:r>
-        <w:rPr>
-          <w:rFonts w:asciiTheme="majorHAnsi" w:eastAsiaTheme="majorEastAsia" w:hAnsiTheme="majorHAnsi" w:cstheme="majorBidi"/>
-          <w:spacing w:val="-10"/>
-          <w:kern w:val="28"/>
-          <w:sz w:val="24"/>
-          <w:szCs w:val="24"/>
-        </w:rPr>
-        <w:t>Luego de leer la totalidad del contenido del segmento de memoria compartida, el proceso vista envía otra señal para avisar al proceso main que la lectura a finalizado.</w:t>
+        <w:jc w:val="both"/>
+        <w:rPr>
+          <w:rFonts w:asciiTheme="majorHAnsi" w:eastAsiaTheme="majorEastAsia" w:hAnsiTheme="majorHAnsi" w:cstheme="majorBidi"/>
+          <w:spacing w:val="-10"/>
+          <w:kern w:val="28"/>
+          <w:sz w:val="24"/>
+          <w:szCs w:val="24"/>
+        </w:rPr>
+      </w:pPr>
+      <w:r>
+        <w:rPr>
+          <w:rFonts w:asciiTheme="majorHAnsi" w:eastAsiaTheme="majorEastAsia" w:hAnsiTheme="majorHAnsi" w:cstheme="majorBidi"/>
+          <w:spacing w:val="-10"/>
+          <w:kern w:val="28"/>
+          <w:sz w:val="24"/>
+          <w:szCs w:val="24"/>
+        </w:rPr>
+        <w:t xml:space="preserve">El proceso vista recibe por parámetro el ID del proceso padre, el cual utiliza para enviarle una señal mediante el comando KILL. El proceso padre una vez recibida la señal, envía a la vista el identificador del segmento de memoria compartida a través de un </w:t>
+      </w:r>
+      <w:proofErr w:type="spellStart"/>
+      <w:r>
+        <w:rPr>
+          <w:rFonts w:asciiTheme="majorHAnsi" w:eastAsiaTheme="majorEastAsia" w:hAnsiTheme="majorHAnsi" w:cstheme="majorBidi"/>
+          <w:spacing w:val="-10"/>
+          <w:kern w:val="28"/>
+          <w:sz w:val="24"/>
+          <w:szCs w:val="24"/>
+        </w:rPr>
+        <w:t>named</w:t>
+      </w:r>
+      <w:proofErr w:type="spellEnd"/>
+      <w:r>
+        <w:rPr>
+          <w:rFonts w:asciiTheme="majorHAnsi" w:eastAsiaTheme="majorEastAsia" w:hAnsiTheme="majorHAnsi" w:cstheme="majorBidi"/>
+          <w:spacing w:val="-10"/>
+          <w:kern w:val="28"/>
+          <w:sz w:val="24"/>
+          <w:szCs w:val="24"/>
+        </w:rPr>
+        <w:t xml:space="preserve"> pipe para que pueda comenzar la lectura del buffer.</w:t>
+      </w:r>
+    </w:p>
+    <w:p>
+      <w:pPr>
+        <w:jc w:val="both"/>
+        <w:rPr>
+          <w:rFonts w:asciiTheme="majorHAnsi" w:eastAsiaTheme="majorEastAsia" w:hAnsiTheme="majorHAnsi" w:cstheme="majorBidi"/>
+          <w:spacing w:val="-10"/>
+          <w:kern w:val="28"/>
+          <w:sz w:val="24"/>
+          <w:szCs w:val="24"/>
+        </w:rPr>
+      </w:pPr>
+      <w:r>
+        <w:rPr>
+          <w:rFonts w:asciiTheme="majorHAnsi" w:eastAsiaTheme="majorEastAsia" w:hAnsiTheme="majorHAnsi" w:cstheme="majorBidi"/>
+          <w:spacing w:val="-10"/>
+          <w:kern w:val="28"/>
+          <w:sz w:val="24"/>
+          <w:szCs w:val="24"/>
+        </w:rPr>
+        <w:t xml:space="preserve">Luego de leer la totalidad del contenido del segmento de memoria compartida, el proceso vista envía otra señal para avisar al proceso </w:t>
+      </w:r>
+      <w:proofErr w:type="spellStart"/>
+      <w:r>
+        <w:rPr>
+          <w:rFonts w:asciiTheme="majorHAnsi" w:eastAsiaTheme="majorEastAsia" w:hAnsiTheme="majorHAnsi" w:cstheme="majorBidi"/>
+          <w:spacing w:val="-10"/>
+          <w:kern w:val="28"/>
+          <w:sz w:val="24"/>
+          <w:szCs w:val="24"/>
+        </w:rPr>
+        <w:t>main</w:t>
+      </w:r>
+      <w:proofErr w:type="spellEnd"/>
+      <w:r>
+        <w:rPr>
+          <w:rFonts w:asciiTheme="majorHAnsi" w:eastAsiaTheme="majorEastAsia" w:hAnsiTheme="majorHAnsi" w:cstheme="majorBidi"/>
+          <w:spacing w:val="-10"/>
+          <w:kern w:val="28"/>
+          <w:sz w:val="24"/>
+          <w:szCs w:val="24"/>
+        </w:rPr>
+        <w:t xml:space="preserve"> que la lectura a finalizado.</w:t>
       </w:r>
     </w:p>
     <w:p>
@@ -6137,6 +6562,7 @@
                             <w:pPr>
                               <w:rPr>
                                 <w:rFonts w:ascii="Bahnschrift SemiCondensed" w:hAnsi="Bahnschrift SemiCondensed"/>
+                                <w:lang w:val="en-US"/>
                               </w:rPr>
                             </w:pPr>
                             <w:r>
@@ -6144,6 +6570,12 @@
                                 <w:rFonts w:ascii="Bahnschrift SemiCondensed" w:hAnsi="Bahnschrift SemiCondensed"/>
                               </w:rPr>
                               <w:tab/>
+                            </w:r>
+                            <w:r>
+                              <w:rPr>
+                                <w:rFonts w:ascii="Bahnschrift SemiCondensed" w:hAnsi="Bahnschrift SemiCondensed"/>
+                                <w:lang w:val="en-US"/>
+                              </w:rPr>
                               <w:t>attach to shared memory;</w:t>
                             </w:r>
                           </w:p>
@@ -6151,18 +6583,15 @@
                             <w:pPr>
                               <w:rPr>
                                 <w:rFonts w:ascii="Bahnschrift SemiCondensed" w:hAnsi="Bahnschrift SemiCondensed"/>
+                                <w:lang w:val="en-US"/>
                               </w:rPr>
                             </w:pPr>
                             <w:r>
                               <w:rPr>
                                 <w:rFonts w:ascii="Bahnschrift SemiCondensed" w:hAnsi="Bahnschrift SemiCondensed"/>
+                                <w:lang w:val="en-US"/>
                               </w:rPr>
                               <w:tab/>
-                            </w:r>
-                            <w:r>
-                              <w:rPr>
-                                <w:rFonts w:ascii="Bahnschrift SemiCondensed" w:hAnsi="Bahnschrift SemiCondensed"/>
-                              </w:rPr>
                               <w:t>int pos=0;</w:t>
                             </w:r>
                           </w:p>
@@ -6170,11 +6599,13 @@
                             <w:pPr>
                               <w:rPr>
                                 <w:rFonts w:ascii="Bahnschrift SemiCondensed" w:hAnsi="Bahnschrift SemiCondensed"/>
+                                <w:lang w:val="en-US"/>
                               </w:rPr>
                             </w:pPr>
                             <w:r>
                               <w:rPr>
                                 <w:rFonts w:ascii="Bahnschrift SemiCondensed" w:hAnsi="Bahnschrift SemiCondensed"/>
+                                <w:lang w:val="en-US"/>
                               </w:rPr>
                               <w:tab/>
                               <w:t>while(hay dato){</w:t>
@@ -6185,25 +6616,15 @@
                               <w:ind w:left="708" w:firstLine="708"/>
                               <w:rPr>
                                 <w:rFonts w:ascii="Bahnschrift SemiCondensed" w:hAnsi="Bahnschrift SemiCondensed"/>
+                                <w:lang w:val="en-US"/>
                               </w:rPr>
                             </w:pPr>
                             <w:r>
                               <w:rPr>
                                 <w:rFonts w:ascii="Bahnschrift SemiCondensed" w:hAnsi="Bahnschrift SemiCondensed"/>
-                              </w:rPr>
-                              <w:t>sem_wait(sem_p</w:t>
-                            </w:r>
-                            <w:r>
-                              <w:rPr>
-                                <w:rFonts w:ascii="Bahnschrift SemiCondensed" w:hAnsi="Bahnschrift SemiCondensed"/>
-                              </w:rPr>
-                              <w:t>roductor</w:t>
-                            </w:r>
-                            <w:r>
-                              <w:rPr>
-                                <w:rFonts w:ascii="Bahnschrift SemiCondensed" w:hAnsi="Bahnschrift SemiCondensed"/>
-                              </w:rPr>
-                              <w:t>);</w:t>
+                                <w:lang w:val="en-US"/>
+                              </w:rPr>
+                              <w:t>sem_wait(sem_productor);</w:t>
                             </w:r>
                           </w:p>
                           <w:p>
@@ -6211,11 +6632,13 @@
                               <w:ind w:left="708" w:firstLine="708"/>
                               <w:rPr>
                                 <w:rFonts w:ascii="Bahnschrift SemiCondensed" w:hAnsi="Bahnschrift SemiCondensed"/>
+                                <w:lang w:val="en-US"/>
                               </w:rPr>
                             </w:pPr>
                             <w:r>
                               <w:rPr>
                                 <w:rFonts w:ascii="Bahnschrift SemiCondensed" w:hAnsi="Bahnschrift SemiCondensed"/>
+                                <w:lang w:val="en-US"/>
                               </w:rPr>
                               <w:t>sem_wait(mutex);</w:t>
                             </w:r>
@@ -6225,25 +6648,15 @@
                               <w:ind w:left="708" w:firstLine="708"/>
                               <w:rPr>
                                 <w:rFonts w:ascii="Bahnschrift SemiCondensed" w:hAnsi="Bahnschrift SemiCondensed"/>
+                                <w:lang w:val="en-US"/>
                               </w:rPr>
                             </w:pPr>
                             <w:r>
                               <w:rPr>
                                 <w:rFonts w:ascii="Bahnschrift SemiCondensed" w:hAnsi="Bahnschrift SemiCondensed"/>
-                              </w:rPr>
-                              <w:t>data[pos</w:t>
-                            </w:r>
-                            <w:r>
-                              <w:rPr>
-                                <w:rFonts w:ascii="Bahnschrift SemiCondensed" w:hAnsi="Bahnschrift SemiCondensed"/>
-                              </w:rPr>
-                              <w:t>%BUFFER_SIZE]=</w:t>
-                            </w:r>
-                            <w:r>
-                              <w:rPr>
-                                <w:rFonts w:ascii="Bahnschrift SemiCondensed" w:hAnsi="Bahnschrift SemiCondensed"/>
-                              </w:rPr>
-                              <w:t>dato;</w:t>
+                                <w:lang w:val="en-US"/>
+                              </w:rPr>
+                              <w:t>data[pos%BUFFER_SIZE]=dato;</w:t>
                             </w:r>
                           </w:p>
                           <w:p>
@@ -6251,19 +6664,15 @@
                               <w:ind w:left="708" w:firstLine="708"/>
                               <w:rPr>
                                 <w:rFonts w:ascii="Bahnschrift SemiCondensed" w:hAnsi="Bahnschrift SemiCondensed"/>
+                                <w:lang w:val="en-US"/>
                               </w:rPr>
                             </w:pPr>
                             <w:r>
                               <w:rPr>
                                 <w:rFonts w:ascii="Bahnschrift SemiCondensed" w:hAnsi="Bahnschrift SemiCondensed"/>
-                              </w:rPr>
-                              <w:t>pos</w:t>
-                            </w:r>
-                            <w:r>
-                              <w:rPr>
-                                <w:rFonts w:ascii="Bahnschrift SemiCondensed" w:hAnsi="Bahnschrift SemiCondensed"/>
-                              </w:rPr>
-                              <w:t>++;</w:t>
+                                <w:lang w:val="en-US"/>
+                              </w:rPr>
+                              <w:t>pos++;</w:t>
                             </w:r>
                           </w:p>
                           <w:p>
@@ -6271,11 +6680,13 @@
                               <w:ind w:left="708" w:firstLine="708"/>
                               <w:rPr>
                                 <w:rFonts w:ascii="Bahnschrift SemiCondensed" w:hAnsi="Bahnschrift SemiCondensed"/>
+                                <w:lang w:val="en-US"/>
                               </w:rPr>
                             </w:pPr>
                             <w:r>
                               <w:rPr>
                                 <w:rFonts w:ascii="Bahnschrift SemiCondensed" w:hAnsi="Bahnschrift SemiCondensed"/>
+                                <w:lang w:val="en-US"/>
                               </w:rPr>
                               <w:t>sem_post(mutex);</w:t>
                             </w:r>
@@ -6285,30 +6696,25 @@
                               <w:ind w:left="708" w:firstLine="708"/>
                               <w:rPr>
                                 <w:rFonts w:ascii="Bahnschrift SemiCondensed" w:hAnsi="Bahnschrift SemiCondensed"/>
+                                <w:lang w:val="en-US"/>
                               </w:rPr>
                             </w:pPr>
                             <w:r>
                               <w:rPr>
                                 <w:rFonts w:ascii="Bahnschrift SemiCondensed" w:hAnsi="Bahnschrift SemiCondensed"/>
-                              </w:rPr>
-                              <w:t>sem_post(sem_c</w:t>
-                            </w:r>
-                            <w:r>
-                              <w:rPr>
-                                <w:rFonts w:ascii="Bahnschrift SemiCondensed" w:hAnsi="Bahnschrift SemiCondensed"/>
-                              </w:rPr>
-                              <w:t>onsumidor</w:t>
-                            </w:r>
-                            <w:r>
-                              <w:rPr>
-                                <w:rFonts w:ascii="Bahnschrift SemiCondensed" w:hAnsi="Bahnschrift SemiCondensed"/>
-                              </w:rPr>
-                              <w:t>);</w:t>
+                                <w:lang w:val="en-US"/>
+                              </w:rPr>
+                              <w:t>sem_post(sem_consumidor);</w:t>
                             </w:r>
                           </w:p>
                           <w:p>
                             <w:r>
+                              <w:rPr>
+                                <w:lang w:val="en-US"/>
+                              </w:rPr>
                               <w:tab/>
+                            </w:r>
+                            <w:r>
                               <w:t>}</w:t>
                             </w:r>
                           </w:p>
@@ -6437,6 +6843,7 @@
                       <w:pPr>
                         <w:rPr>
                           <w:rFonts w:ascii="Bahnschrift SemiCondensed" w:hAnsi="Bahnschrift SemiCondensed"/>
+                          <w:lang w:val="en-US"/>
                         </w:rPr>
                       </w:pPr>
                       <w:r>
@@ -6444,6 +6851,12 @@
                           <w:rFonts w:ascii="Bahnschrift SemiCondensed" w:hAnsi="Bahnschrift SemiCondensed"/>
                         </w:rPr>
                         <w:tab/>
+                      </w:r>
+                      <w:r>
+                        <w:rPr>
+                          <w:rFonts w:ascii="Bahnschrift SemiCondensed" w:hAnsi="Bahnschrift SemiCondensed"/>
+                          <w:lang w:val="en-US"/>
+                        </w:rPr>
                         <w:t>attach to shared memory;</w:t>
                       </w:r>
                     </w:p>
@@ -6451,18 +6864,15 @@
                       <w:pPr>
                         <w:rPr>
                           <w:rFonts w:ascii="Bahnschrift SemiCondensed" w:hAnsi="Bahnschrift SemiCondensed"/>
+                          <w:lang w:val="en-US"/>
                         </w:rPr>
                       </w:pPr>
                       <w:r>
                         <w:rPr>
                           <w:rFonts w:ascii="Bahnschrift SemiCondensed" w:hAnsi="Bahnschrift SemiCondensed"/>
+                          <w:lang w:val="en-US"/>
                         </w:rPr>
                         <w:tab/>
-                      </w:r>
-                      <w:r>
-                        <w:rPr>
-                          <w:rFonts w:ascii="Bahnschrift SemiCondensed" w:hAnsi="Bahnschrift SemiCondensed"/>
-                        </w:rPr>
                         <w:t>int pos=0;</w:t>
                       </w:r>
                     </w:p>
@@ -6470,11 +6880,13 @@
                       <w:pPr>
                         <w:rPr>
                           <w:rFonts w:ascii="Bahnschrift SemiCondensed" w:hAnsi="Bahnschrift SemiCondensed"/>
+                          <w:lang w:val="en-US"/>
                         </w:rPr>
                       </w:pPr>
                       <w:r>
                         <w:rPr>
                           <w:rFonts w:ascii="Bahnschrift SemiCondensed" w:hAnsi="Bahnschrift SemiCondensed"/>
+                          <w:lang w:val="en-US"/>
                         </w:rPr>
                         <w:tab/>
                         <w:t>while(hay dato){</w:t>
@@ -6485,25 +6897,15 @@
                         <w:ind w:left="708" w:firstLine="708"/>
                         <w:rPr>
                           <w:rFonts w:ascii="Bahnschrift SemiCondensed" w:hAnsi="Bahnschrift SemiCondensed"/>
+                          <w:lang w:val="en-US"/>
                         </w:rPr>
                       </w:pPr>
                       <w:r>
                         <w:rPr>
                           <w:rFonts w:ascii="Bahnschrift SemiCondensed" w:hAnsi="Bahnschrift SemiCondensed"/>
-                        </w:rPr>
-                        <w:t>sem_wait(sem_p</w:t>
-                      </w:r>
-                      <w:r>
-                        <w:rPr>
-                          <w:rFonts w:ascii="Bahnschrift SemiCondensed" w:hAnsi="Bahnschrift SemiCondensed"/>
-                        </w:rPr>
-                        <w:t>roductor</w:t>
-                      </w:r>
-                      <w:r>
-                        <w:rPr>
-                          <w:rFonts w:ascii="Bahnschrift SemiCondensed" w:hAnsi="Bahnschrift SemiCondensed"/>
-                        </w:rPr>
-                        <w:t>);</w:t>
+                          <w:lang w:val="en-US"/>
+                        </w:rPr>
+                        <w:t>sem_wait(sem_productor);</w:t>
                       </w:r>
                     </w:p>
                     <w:p>
@@ -6511,11 +6913,13 @@
                         <w:ind w:left="708" w:firstLine="708"/>
                         <w:rPr>
                           <w:rFonts w:ascii="Bahnschrift SemiCondensed" w:hAnsi="Bahnschrift SemiCondensed"/>
+                          <w:lang w:val="en-US"/>
                         </w:rPr>
                       </w:pPr>
                       <w:r>
                         <w:rPr>
                           <w:rFonts w:ascii="Bahnschrift SemiCondensed" w:hAnsi="Bahnschrift SemiCondensed"/>
+                          <w:lang w:val="en-US"/>
                         </w:rPr>
                         <w:t>sem_wait(mutex);</w:t>
                       </w:r>
@@ -6525,25 +6929,15 @@
                         <w:ind w:left="708" w:firstLine="708"/>
                         <w:rPr>
                           <w:rFonts w:ascii="Bahnschrift SemiCondensed" w:hAnsi="Bahnschrift SemiCondensed"/>
+                          <w:lang w:val="en-US"/>
                         </w:rPr>
                       </w:pPr>
                       <w:r>
                         <w:rPr>
                           <w:rFonts w:ascii="Bahnschrift SemiCondensed" w:hAnsi="Bahnschrift SemiCondensed"/>
-                        </w:rPr>
-                        <w:t>data[pos</w:t>
-                      </w:r>
-                      <w:r>
-                        <w:rPr>
-                          <w:rFonts w:ascii="Bahnschrift SemiCondensed" w:hAnsi="Bahnschrift SemiCondensed"/>
-                        </w:rPr>
-                        <w:t>%BUFFER_SIZE]=</w:t>
-                      </w:r>
-                      <w:r>
-                        <w:rPr>
-                          <w:rFonts w:ascii="Bahnschrift SemiCondensed" w:hAnsi="Bahnschrift SemiCondensed"/>
-                        </w:rPr>
-                        <w:t>dato;</w:t>
+                          <w:lang w:val="en-US"/>
+                        </w:rPr>
+                        <w:t>data[pos%BUFFER_SIZE]=dato;</w:t>
                       </w:r>
                     </w:p>
                     <w:p>
@@ -6551,19 +6945,15 @@
                         <w:ind w:left="708" w:firstLine="708"/>
                         <w:rPr>
                           <w:rFonts w:ascii="Bahnschrift SemiCondensed" w:hAnsi="Bahnschrift SemiCondensed"/>
+                          <w:lang w:val="en-US"/>
                         </w:rPr>
                       </w:pPr>
                       <w:r>
                         <w:rPr>
                           <w:rFonts w:ascii="Bahnschrift SemiCondensed" w:hAnsi="Bahnschrift SemiCondensed"/>
-                        </w:rPr>
-                        <w:t>pos</w:t>
-                      </w:r>
-                      <w:r>
-                        <w:rPr>
-                          <w:rFonts w:ascii="Bahnschrift SemiCondensed" w:hAnsi="Bahnschrift SemiCondensed"/>
-                        </w:rPr>
-                        <w:t>++;</w:t>
+                          <w:lang w:val="en-US"/>
+                        </w:rPr>
+                        <w:t>pos++;</w:t>
                       </w:r>
                     </w:p>
                     <w:p>
@@ -6571,11 +6961,13 @@
                         <w:ind w:left="708" w:firstLine="708"/>
                         <w:rPr>
                           <w:rFonts w:ascii="Bahnschrift SemiCondensed" w:hAnsi="Bahnschrift SemiCondensed"/>
+                          <w:lang w:val="en-US"/>
                         </w:rPr>
                       </w:pPr>
                       <w:r>
                         <w:rPr>
                           <w:rFonts w:ascii="Bahnschrift SemiCondensed" w:hAnsi="Bahnschrift SemiCondensed"/>
+                          <w:lang w:val="en-US"/>
                         </w:rPr>
                         <w:t>sem_post(mutex);</w:t>
                       </w:r>
@@ -6585,30 +6977,25 @@
                         <w:ind w:left="708" w:firstLine="708"/>
                         <w:rPr>
                           <w:rFonts w:ascii="Bahnschrift SemiCondensed" w:hAnsi="Bahnschrift SemiCondensed"/>
+                          <w:lang w:val="en-US"/>
                         </w:rPr>
                       </w:pPr>
                       <w:r>
                         <w:rPr>
                           <w:rFonts w:ascii="Bahnschrift SemiCondensed" w:hAnsi="Bahnschrift SemiCondensed"/>
-                        </w:rPr>
-                        <w:t>sem_post(sem_c</w:t>
-                      </w:r>
-                      <w:r>
-                        <w:rPr>
-                          <w:rFonts w:ascii="Bahnschrift SemiCondensed" w:hAnsi="Bahnschrift SemiCondensed"/>
-                        </w:rPr>
-                        <w:t>onsumidor</w:t>
-                      </w:r>
-                      <w:r>
-                        <w:rPr>
-                          <w:rFonts w:ascii="Bahnschrift SemiCondensed" w:hAnsi="Bahnschrift SemiCondensed"/>
-                        </w:rPr>
-                        <w:t>);</w:t>
+                          <w:lang w:val="en-US"/>
+                        </w:rPr>
+                        <w:t>sem_post(sem_consumidor);</w:t>
                       </w:r>
                     </w:p>
                     <w:p>
                       <w:r>
+                        <w:rPr>
+                          <w:lang w:val="en-US"/>
+                        </w:rPr>
                         <w:tab/>
+                      </w:r>
+                      <w:r>
                         <w:t>}</w:t>
                       </w:r>
                     </w:p>
@@ -6812,6 +7199,19 @@
         <w:rPr>
           <w:rFonts w:asciiTheme="majorHAnsi" w:eastAsiaTheme="majorEastAsia" w:hAnsiTheme="majorHAnsi" w:cstheme="majorBidi"/>
           <w:b/>
+          <w:color w:val="2E74B5" w:themeColor="accent1" w:themeShade="BF"/>
+          <w:spacing w:val="-10"/>
+          <w:kern w:val="28"/>
+          <w:sz w:val="48"/>
+          <w:szCs w:val="48"/>
+        </w:rPr>
+      </w:pPr>
+    </w:p>
+    <w:p>
+      <w:pPr>
+        <w:rPr>
+          <w:rFonts w:asciiTheme="majorHAnsi" w:eastAsiaTheme="majorEastAsia" w:hAnsiTheme="majorHAnsi" w:cstheme="majorBidi"/>
+          <w:b/>
           <w:spacing w:val="-10"/>
           <w:kern w:val="28"/>
           <w:sz w:val="32"/>
@@ -6839,6 +7239,7 @@
           <w:sz w:val="32"/>
           <w:szCs w:val="32"/>
         </w:rPr>
+        <w:lastRenderedPageBreak/>
         <w:t xml:space="preserve">Proceso padre </w:t>
       </w:r>
     </w:p>
@@ -7315,6 +7716,7 @@
       <w:pPr>
         <w:rPr>
           <w:rFonts w:asciiTheme="majorHAnsi" w:eastAsiaTheme="majorEastAsia" w:hAnsiTheme="majorHAnsi" w:cstheme="majorBidi"/>
+          <w:b/>
           <w:color w:val="2E74B5" w:themeColor="accent1" w:themeShade="BF"/>
           <w:spacing w:val="-10"/>
           <w:kern w:val="28"/>
@@ -7322,266 +7724,984 @@
           <w:szCs w:val="48"/>
         </w:rPr>
       </w:pPr>
-    </w:p>
-    <w:p>
-      <w:pPr>
-        <w:rPr>
-          <w:rFonts w:asciiTheme="majorHAnsi" w:eastAsiaTheme="majorEastAsia" w:hAnsiTheme="majorHAnsi" w:cstheme="majorBidi"/>
-          <w:b/>
+      <w:r>
+        <w:rPr>
+          <w:b/>
+          <w:sz w:val="32"/>
+          <w:szCs w:val="32"/>
+        </w:rPr>
+        <w:t>Cálculo Hash MD5</w:t>
+      </w:r>
+    </w:p>
+    <w:p>
+      <w:pPr>
+        <w:jc w:val="both"/>
+        <w:rPr>
+          <w:sz w:val="24"/>
+          <w:szCs w:val="24"/>
+        </w:rPr>
+      </w:pPr>
+      <w:r>
+        <w:rPr>
+          <w:sz w:val="24"/>
+          <w:szCs w:val="24"/>
+        </w:rPr>
+        <w:t xml:space="preserve">Teniendo en cuenta la premisa del trabajo práctico para </w:t>
+      </w:r>
+      <w:r>
+        <w:rPr>
+          <w:sz w:val="24"/>
+          <w:szCs w:val="24"/>
+        </w:rPr>
+        <w:t>este</w:t>
+      </w:r>
+      <w:r>
+        <w:rPr>
+          <w:sz w:val="24"/>
+          <w:szCs w:val="24"/>
+        </w:rPr>
+        <w:t xml:space="preserve"> punto, empezamos a investigar y vimos que existía la posibilidad de ejecutar un comando de sistema operativo y capturar lo devuelto a través de la salida estándar de comandos.</w:t>
+      </w:r>
+    </w:p>
+    <w:p>
+      <w:pPr>
+        <w:jc w:val="both"/>
+        <w:rPr>
+          <w:sz w:val="24"/>
+          <w:szCs w:val="24"/>
+        </w:rPr>
+      </w:pPr>
+      <w:r>
+        <w:rPr>
+          <w:sz w:val="24"/>
+          <w:szCs w:val="24"/>
+        </w:rPr>
+        <w:t xml:space="preserve">Esto lo hicimos con la función popen() que recibe por parámetro el comando y el tipo de operación (lectura o escritura). Este comando crea un pipe, crea un nuevo proceso hijo e invoca </w:t>
+      </w:r>
+      <w:r>
+        <w:rPr>
+          <w:sz w:val="24"/>
+          <w:szCs w:val="24"/>
+        </w:rPr>
+        <w:t>al comando del sistema operativo</w:t>
+      </w:r>
+      <w:r>
+        <w:rPr>
+          <w:sz w:val="24"/>
+          <w:szCs w:val="24"/>
+        </w:rPr>
+        <w:t>. Una vez ejecutado el comando, la función popen() (en modo lectura) vuelca el resultado a la salida estándar de comandos.</w:t>
+      </w:r>
+    </w:p>
+    <w:p>
+      <w:pPr>
+        <w:jc w:val="both"/>
+        <w:rPr>
+          <w:sz w:val="24"/>
+          <w:szCs w:val="24"/>
+        </w:rPr>
+      </w:pPr>
+      <w:r>
+        <w:rPr>
+          <w:sz w:val="24"/>
+          <w:szCs w:val="24"/>
+        </w:rPr>
+        <w:t xml:space="preserve">De esta manera, resolvimos el </w:t>
+      </w:r>
+      <w:r>
+        <w:rPr>
+          <w:sz w:val="24"/>
+          <w:szCs w:val="24"/>
+        </w:rPr>
+        <w:t>cálculo</w:t>
+      </w:r>
+      <w:r>
+        <w:rPr>
+          <w:sz w:val="24"/>
+          <w:szCs w:val="24"/>
+        </w:rPr>
+        <w:t xml:space="preserve"> del hash definiendo una función que ejecute el comando md5sum a través de la función popen() y leyendo el resultado de la línea de comandos.</w:t>
+      </w:r>
+      <w:r>
+        <w:rPr>
+          <w:sz w:val="24"/>
+          <w:szCs w:val="24"/>
+        </w:rPr>
+        <w:t xml:space="preserve"> </w:t>
+      </w:r>
+    </w:p>
+    <w:p>
+      <w:pPr>
+        <w:jc w:val="both"/>
+        <w:rPr>
+          <w:sz w:val="24"/>
+          <w:szCs w:val="24"/>
+        </w:rPr>
+      </w:pPr>
+    </w:p>
+    <w:p>
+      <w:pPr>
+        <w:jc w:val="both"/>
+        <w:rPr>
+          <w:sz w:val="24"/>
+          <w:szCs w:val="24"/>
+        </w:rPr>
+      </w:pPr>
+    </w:p>
+    <w:p>
+      <w:pPr>
+        <w:jc w:val="both"/>
+        <w:rPr>
+          <w:b/>
+          <w:sz w:val="32"/>
+          <w:szCs w:val="32"/>
+        </w:rPr>
+      </w:pPr>
+      <w:r>
+        <w:rPr>
+          <w:b/>
+          <w:sz w:val="32"/>
+          <w:szCs w:val="32"/>
+        </w:rPr>
+        <w:t>Observaciones</w:t>
+      </w:r>
+    </w:p>
+    <w:p>
+      <w:pPr>
+        <w:jc w:val="both"/>
+        <w:rPr>
+          <w:sz w:val="24"/>
+          <w:szCs w:val="24"/>
+        </w:rPr>
+      </w:pPr>
+      <w:r>
+        <w:rPr>
+          <w:sz w:val="24"/>
+          <w:szCs w:val="24"/>
+        </w:rPr>
+        <w:t xml:space="preserve">-Pudimos observar que en caso de que se llene el sector de memoria compartida el </w:t>
+      </w:r>
+      <w:r>
+        <w:rPr>
+          <w:b/>
+          <w:sz w:val="24"/>
+          <w:szCs w:val="24"/>
+        </w:rPr>
+        <w:t>proceso padre</w:t>
+      </w:r>
+      <w:r>
+        <w:rPr>
+          <w:sz w:val="24"/>
+          <w:szCs w:val="24"/>
+        </w:rPr>
+        <w:t xml:space="preserve"> queda en “stand </w:t>
+      </w:r>
+      <w:proofErr w:type="spellStart"/>
+      <w:r>
+        <w:rPr>
+          <w:sz w:val="24"/>
+          <w:szCs w:val="24"/>
+        </w:rPr>
+        <w:t>by</w:t>
+      </w:r>
+      <w:proofErr w:type="spellEnd"/>
+      <w:r>
+        <w:rPr>
+          <w:sz w:val="24"/>
+          <w:szCs w:val="24"/>
+        </w:rPr>
+        <w:t xml:space="preserve">” hasta que se libere, es decir que aparezca el </w:t>
+      </w:r>
+      <w:r>
+        <w:rPr>
+          <w:b/>
+          <w:sz w:val="24"/>
+          <w:szCs w:val="24"/>
+        </w:rPr>
+        <w:t>proceso vista</w:t>
+      </w:r>
+      <w:r>
+        <w:rPr>
+          <w:sz w:val="24"/>
+          <w:szCs w:val="24"/>
+        </w:rPr>
+        <w:t xml:space="preserve"> y empiece a consumir y liberar la memoria.</w:t>
+      </w:r>
+    </w:p>
+    <w:p>
+      <w:pPr>
+        <w:jc w:val="both"/>
+        <w:rPr>
+          <w:sz w:val="24"/>
+          <w:szCs w:val="24"/>
+        </w:rPr>
+      </w:pPr>
+      <w:r>
+        <w:rPr>
+          <w:sz w:val="24"/>
+          <w:szCs w:val="24"/>
+        </w:rPr>
+        <w:t>-Se genero un script para generar N archivos de distinto tamaño, a mayor tamaño del archivo mayor es el tiempo en procesarlos.</w:t>
+      </w:r>
+    </w:p>
+    <w:p>
+      <w:pPr>
+        <w:pStyle w:val="Ttulo1"/>
+        <w:rPr>
+          <w:rStyle w:val="TtuloCar"/>
+          <w:sz w:val="40"/>
+          <w:szCs w:val="40"/>
+        </w:rPr>
+      </w:pPr>
+      <w:bookmarkStart w:id="5" w:name="_Toc533069480"/>
+      <w:r>
+        <w:rPr>
+          <w:rStyle w:val="TtuloCar"/>
+          <w:sz w:val="40"/>
+          <w:szCs w:val="40"/>
+        </w:rPr>
+        <w:lastRenderedPageBreak/>
+        <w:t>Test</w:t>
+      </w:r>
+      <w:r>
+        <w:rPr>
+          <w:rStyle w:val="TtuloCar"/>
+          <w:sz w:val="40"/>
+          <w:szCs w:val="40"/>
+        </w:rPr>
+        <w:t xml:space="preserve"> de </w:t>
+      </w:r>
+      <w:r>
+        <w:rPr>
+          <w:rStyle w:val="TtuloCar"/>
+          <w:sz w:val="40"/>
+          <w:szCs w:val="40"/>
+        </w:rPr>
+        <w:t>rendimiento</w:t>
+      </w:r>
+      <w:bookmarkEnd w:id="5"/>
+      <w:r>
+        <w:rPr>
+          <w:rStyle w:val="TtuloCar"/>
+          <w:sz w:val="40"/>
+          <w:szCs w:val="40"/>
+        </w:rPr>
+        <w:br/>
+      </w:r>
+    </w:p>
+    <w:p>
+      <w:pPr>
+        <w:jc w:val="both"/>
+        <w:rPr>
+          <w:sz w:val="24"/>
+          <w:szCs w:val="24"/>
+        </w:rPr>
+      </w:pPr>
+      <w:r>
+        <w:rPr>
+          <w:sz w:val="24"/>
+          <w:szCs w:val="24"/>
+        </w:rPr>
+        <w:t xml:space="preserve">Realizamos </w:t>
+      </w:r>
+      <w:r>
+        <w:rPr>
+          <w:sz w:val="24"/>
+          <w:szCs w:val="24"/>
+        </w:rPr>
+        <w:t xml:space="preserve">algunas pruebas de rendimiento con el fin de analizar el tiempo de ejecución en función de la cantidad de procesos determinados para </w:t>
+      </w:r>
+      <w:r>
+        <w:rPr>
+          <w:sz w:val="24"/>
+          <w:szCs w:val="24"/>
+        </w:rPr>
+        <w:t>una</w:t>
+      </w:r>
+      <w:r>
+        <w:rPr>
+          <w:sz w:val="24"/>
+          <w:szCs w:val="24"/>
+        </w:rPr>
+        <w:t xml:space="preserve"> </w:t>
+      </w:r>
+      <w:r>
+        <w:rPr>
+          <w:sz w:val="24"/>
+          <w:szCs w:val="24"/>
+        </w:rPr>
+        <w:t>ejecución</w:t>
+      </w:r>
+      <w:r>
+        <w:rPr>
+          <w:sz w:val="24"/>
+          <w:szCs w:val="24"/>
+        </w:rPr>
+        <w:t>.</w:t>
+      </w:r>
+    </w:p>
+    <w:p>
+      <w:pPr>
+        <w:jc w:val="both"/>
+        <w:rPr>
+          <w:sz w:val="24"/>
+          <w:szCs w:val="24"/>
+        </w:rPr>
+      </w:pPr>
+      <w:r>
+        <w:rPr>
+          <w:sz w:val="24"/>
+          <w:szCs w:val="24"/>
+        </w:rPr>
+        <w:t>Para eso, creamos un script cuyo objetivo era medir el tiempo de ejecución y vol</w:t>
+      </w:r>
+      <w:r>
+        <w:rPr>
+          <w:sz w:val="24"/>
+          <w:szCs w:val="24"/>
+        </w:rPr>
+        <w:t>c</w:t>
+      </w:r>
+      <w:r>
+        <w:rPr>
+          <w:sz w:val="24"/>
+          <w:szCs w:val="24"/>
+        </w:rPr>
+        <w:t xml:space="preserve">ar el resultado en un </w:t>
+      </w:r>
+      <w:proofErr w:type="spellStart"/>
+      <w:r>
+        <w:rPr>
+          <w:sz w:val="24"/>
+          <w:szCs w:val="24"/>
+        </w:rPr>
+        <w:t>txt</w:t>
+      </w:r>
+      <w:proofErr w:type="spellEnd"/>
+      <w:r>
+        <w:rPr>
+          <w:sz w:val="24"/>
+          <w:szCs w:val="24"/>
+        </w:rPr>
+        <w:t>.</w:t>
+      </w:r>
+      <w:r>
+        <w:rPr>
+          <w:sz w:val="24"/>
+          <w:szCs w:val="24"/>
+        </w:rPr>
+        <w:t xml:space="preserve"> El script recibe por parámetro la cantidad de procesos hijos a crear.</w:t>
+      </w:r>
+      <w:r>
+        <w:rPr>
+          <w:sz w:val="24"/>
+          <w:szCs w:val="24"/>
+        </w:rPr>
+        <w:br/>
+      </w:r>
+    </w:p>
+    <w:p>
+      <w:pPr>
+        <w:rPr>
+          <w:sz w:val="24"/>
+          <w:szCs w:val="24"/>
+        </w:rPr>
+      </w:pPr>
+      <w:r>
+        <w:rPr>
+          <w:rFonts w:asciiTheme="majorHAnsi" w:eastAsiaTheme="majorEastAsia" w:hAnsiTheme="majorHAnsi" w:cstheme="majorBidi"/>
+          <w:noProof/>
           <w:color w:val="2E74B5" w:themeColor="accent1" w:themeShade="BF"/>
           <w:spacing w:val="-10"/>
           <w:kern w:val="28"/>
           <w:sz w:val="48"/>
           <w:szCs w:val="48"/>
         </w:rPr>
-      </w:pPr>
-      <w:r>
+        <mc:AlternateContent>
+          <mc:Choice Requires="wps">
+            <w:drawing>
+              <wp:anchor distT="0" distB="0" distL="114300" distR="114300" simplePos="0" relativeHeight="251719680" behindDoc="0" locked="0" layoutInCell="1" allowOverlap="1" wp14:anchorId="22917EE4" wp14:editId="42BDA820">
+                <wp:simplePos x="0" y="0"/>
+                <wp:positionH relativeFrom="margin">
+                  <wp:align>left</wp:align>
+                </wp:positionH>
+                <wp:positionV relativeFrom="paragraph">
+                  <wp:posOffset>302260</wp:posOffset>
+                </wp:positionV>
+                <wp:extent cx="5610225" cy="1552575"/>
+                <wp:effectExtent l="0" t="0" r="28575" b="28575"/>
+                <wp:wrapNone/>
+                <wp:docPr id="15" name="Cuadro de texto 15"/>
+                <wp:cNvGraphicFramePr/>
+                <a:graphic xmlns:a="http://schemas.openxmlformats.org/drawingml/2006/main">
+                  <a:graphicData uri="http://schemas.microsoft.com/office/word/2010/wordprocessingShape">
+                    <wps:wsp>
+                      <wps:cNvSpPr txBox="1"/>
+                      <wps:spPr>
+                        <a:xfrm>
+                          <a:off x="0" y="0"/>
+                          <a:ext cx="5610225" cy="1552575"/>
+                        </a:xfrm>
+                        <a:prstGeom prst="rect">
+                          <a:avLst/>
+                        </a:prstGeom>
+                        <a:solidFill>
+                          <a:schemeClr val="lt1"/>
+                        </a:solidFill>
+                        <a:ln w="6350">
+                          <a:solidFill>
+                            <a:prstClr val="black"/>
+                          </a:solidFill>
+                        </a:ln>
+                        <a:effectLst/>
+                      </wps:spPr>
+                      <wps:style>
+                        <a:lnRef idx="0">
+                          <a:schemeClr val="accent1"/>
+                        </a:lnRef>
+                        <a:fillRef idx="0">
+                          <a:schemeClr val="accent1"/>
+                        </a:fillRef>
+                        <a:effectRef idx="0">
+                          <a:schemeClr val="accent1"/>
+                        </a:effectRef>
+                        <a:fontRef idx="minor">
+                          <a:schemeClr val="dk1"/>
+                        </a:fontRef>
+                      </wps:style>
+                      <wps:txbx>
+                        <w:txbxContent>
+                          <w:p>
+                            <w:pPr>
+                              <w:rPr>
+                                <w:rFonts w:ascii="Bahnschrift SemiCondensed" w:hAnsi="Bahnschrift SemiCondensed"/>
+                              </w:rPr>
+                            </w:pPr>
+                            <w:r>
+                              <w:rPr>
+                                <w:rFonts w:ascii="Bahnschrift SemiCondensed" w:hAnsi="Bahnschrift SemiCondensed"/>
+                              </w:rPr>
+                              <w:t>tiempoComienzo = tomar</w:t>
+                            </w:r>
+                            <w:r>
+                              <w:rPr>
+                                <w:rFonts w:ascii="Bahnschrift SemiCondensed" w:hAnsi="Bahnschrift SemiCondensed"/>
+                              </w:rPr>
+                              <w:t xml:space="preserve"> instante de comienzo de ejecución;</w:t>
+                            </w:r>
+                          </w:p>
+                          <w:p>
+                            <w:pPr>
+                              <w:rPr>
+                                <w:rFonts w:ascii="Bahnschrift SemiCondensed" w:hAnsi="Bahnschrift SemiCondensed"/>
+                              </w:rPr>
+                            </w:pPr>
+                            <w:r>
+                              <w:rPr>
+                                <w:rFonts w:ascii="Bahnschrift SemiCondensed" w:hAnsi="Bahnschrift SemiCondensed"/>
+                              </w:rPr>
+                              <w:t xml:space="preserve">Ejecutar </w:t>
+                            </w:r>
+                            <w:r>
+                              <w:rPr>
+                                <w:rFonts w:ascii="Bahnschrift SemiCondensed" w:hAnsi="Bahnschrift SemiCondensed"/>
+                              </w:rPr>
+                              <w:t>procesoPrincipal;</w:t>
+                            </w:r>
+                          </w:p>
+                          <w:p>
+                            <w:pPr>
+                              <w:rPr>
+                                <w:rFonts w:ascii="Bahnschrift SemiCondensed" w:hAnsi="Bahnschrift SemiCondensed"/>
+                              </w:rPr>
+                            </w:pPr>
+                            <w:r>
+                              <w:rPr>
+                                <w:rFonts w:ascii="Bahnschrift SemiCondensed" w:hAnsi="Bahnschrift SemiCondensed"/>
+                              </w:rPr>
+                              <w:t>tiempoFinalizacion = tomar instante de finalización;</w:t>
+                            </w:r>
+                          </w:p>
+                          <w:p>
+                            <w:pPr>
+                              <w:rPr>
+                                <w:rFonts w:ascii="Bahnschrift SemiCondensed" w:hAnsi="Bahnschrift SemiCondensed"/>
+                              </w:rPr>
+                            </w:pPr>
+                            <w:r>
+                              <w:rPr>
+                                <w:rFonts w:ascii="Bahnschrift SemiCondensed" w:hAnsi="Bahnschrift SemiCondensed"/>
+                              </w:rPr>
+                              <w:t>tiempoTotal = tiempoFinalizacion – tiempoComienzo;</w:t>
+                            </w:r>
+                          </w:p>
+                          <w:p>
+                            <w:pPr>
+                              <w:rPr>
+                                <w:rFonts w:ascii="Bahnschrift SemiCondensed" w:hAnsi="Bahnschrift SemiCondensed"/>
+                              </w:rPr>
+                            </w:pPr>
+                            <w:r>
+                              <w:rPr>
+                                <w:rFonts w:ascii="Bahnschrift SemiCondensed" w:hAnsi="Bahnschrift SemiCondensed"/>
+                              </w:rPr>
+                              <w:t>crearArchivo “estadísticas” con el resultado de tiempoTotal</w:t>
+                            </w:r>
+                            <w:r>
+                              <w:rPr>
+                                <w:rFonts w:ascii="Bahnschrift SemiCondensed" w:hAnsi="Bahnschrift SemiCondensed"/>
+                              </w:rPr>
+                              <w:t>;</w:t>
+                            </w:r>
+                          </w:p>
+                          <w:p/>
+                        </w:txbxContent>
+                      </wps:txbx>
+                      <wps:bodyPr rot="0" spcFirstLastPara="0" vertOverflow="overflow" horzOverflow="overflow" vert="horz" wrap="square" lIns="91440" tIns="45720" rIns="91440" bIns="45720" numCol="1" spcCol="0" rtlCol="0" fromWordArt="0" anchor="t" anchorCtr="0" forceAA="0" compatLnSpc="1">
+                        <a:prstTxWarp prst="textNoShape">
+                          <a:avLst/>
+                        </a:prstTxWarp>
+                        <a:noAutofit/>
+                      </wps:bodyPr>
+                    </wps:wsp>
+                  </a:graphicData>
+                </a:graphic>
+                <wp14:sizeRelV relativeFrom="margin">
+                  <wp14:pctHeight>0</wp14:pctHeight>
+                </wp14:sizeRelV>
+              </wp:anchor>
+            </w:drawing>
+          </mc:Choice>
+          <mc:Fallback>
+            <w:pict>
+              <v:shape w14:anchorId="22917EE4" id="Cuadro de texto 15" o:spid="_x0000_s1039" type="#_x0000_t202" style="position:absolute;margin-left:0;margin-top:23.8pt;width:441.75pt;height:122.25pt;z-index:251719680;visibility:visible;mso-wrap-style:square;mso-height-percent:0;mso-wrap-distance-left:9pt;mso-wrap-distance-top:0;mso-wrap-distance-right:9pt;mso-wrap-distance-bottom:0;mso-position-horizontal:left;mso-position-horizontal-relative:margin;mso-position-vertical:absolute;mso-position-vertical-relative:text;mso-height-percent:0;mso-height-relative:margin;v-text-anchor:top" o:gfxdata="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" fillcolor="white [3201]" strokeweight=".5pt">
+                <v:textbox>
+                  <w:txbxContent>
+                    <w:p>
+                      <w:pPr>
+                        <w:rPr>
+                          <w:rFonts w:ascii="Bahnschrift SemiCondensed" w:hAnsi="Bahnschrift SemiCondensed"/>
+                        </w:rPr>
+                      </w:pPr>
+                      <w:r>
+                        <w:rPr>
+                          <w:rFonts w:ascii="Bahnschrift SemiCondensed" w:hAnsi="Bahnschrift SemiCondensed"/>
+                        </w:rPr>
+                        <w:t>tiempoComienzo = tomar</w:t>
+                      </w:r>
+                      <w:r>
+                        <w:rPr>
+                          <w:rFonts w:ascii="Bahnschrift SemiCondensed" w:hAnsi="Bahnschrift SemiCondensed"/>
+                        </w:rPr>
+                        <w:t xml:space="preserve"> instante de comienzo de ejecución;</w:t>
+                      </w:r>
+                    </w:p>
+                    <w:p>
+                      <w:pPr>
+                        <w:rPr>
+                          <w:rFonts w:ascii="Bahnschrift SemiCondensed" w:hAnsi="Bahnschrift SemiCondensed"/>
+                        </w:rPr>
+                      </w:pPr>
+                      <w:r>
+                        <w:rPr>
+                          <w:rFonts w:ascii="Bahnschrift SemiCondensed" w:hAnsi="Bahnschrift SemiCondensed"/>
+                        </w:rPr>
+                        <w:t xml:space="preserve">Ejecutar </w:t>
+                      </w:r>
+                      <w:r>
+                        <w:rPr>
+                          <w:rFonts w:ascii="Bahnschrift SemiCondensed" w:hAnsi="Bahnschrift SemiCondensed"/>
+                        </w:rPr>
+                        <w:t>procesoPrincipal;</w:t>
+                      </w:r>
+                    </w:p>
+                    <w:p>
+                      <w:pPr>
+                        <w:rPr>
+                          <w:rFonts w:ascii="Bahnschrift SemiCondensed" w:hAnsi="Bahnschrift SemiCondensed"/>
+                        </w:rPr>
+                      </w:pPr>
+                      <w:r>
+                        <w:rPr>
+                          <w:rFonts w:ascii="Bahnschrift SemiCondensed" w:hAnsi="Bahnschrift SemiCondensed"/>
+                        </w:rPr>
+                        <w:t>tiempoFinalizacion = tomar instante de finalización;</w:t>
+                      </w:r>
+                    </w:p>
+                    <w:p>
+                      <w:pPr>
+                        <w:rPr>
+                          <w:rFonts w:ascii="Bahnschrift SemiCondensed" w:hAnsi="Bahnschrift SemiCondensed"/>
+                        </w:rPr>
+                      </w:pPr>
+                      <w:r>
+                        <w:rPr>
+                          <w:rFonts w:ascii="Bahnschrift SemiCondensed" w:hAnsi="Bahnschrift SemiCondensed"/>
+                        </w:rPr>
+                        <w:t>tiempoTotal = tiempoFinalizacion – tiempoComienzo;</w:t>
+                      </w:r>
+                    </w:p>
+                    <w:p>
+                      <w:pPr>
+                        <w:rPr>
+                          <w:rFonts w:ascii="Bahnschrift SemiCondensed" w:hAnsi="Bahnschrift SemiCondensed"/>
+                        </w:rPr>
+                      </w:pPr>
+                      <w:r>
+                        <w:rPr>
+                          <w:rFonts w:ascii="Bahnschrift SemiCondensed" w:hAnsi="Bahnschrift SemiCondensed"/>
+                        </w:rPr>
+                        <w:t>crearArchivo “estadísticas” con el resultado de tiempoTotal</w:t>
+                      </w:r>
+                      <w:r>
+                        <w:rPr>
+                          <w:rFonts w:ascii="Bahnschrift SemiCondensed" w:hAnsi="Bahnschrift SemiCondensed"/>
+                        </w:rPr>
+                        <w:t>;</w:t>
+                      </w:r>
+                    </w:p>
+                    <w:p/>
+                  </w:txbxContent>
+                </v:textbox>
+                <w10:wrap anchorx="margin"/>
+              </v:shape>
+            </w:pict>
+          </mc:Fallback>
+        </mc:AlternateContent>
+      </w:r>
+      <w:proofErr w:type="spellStart"/>
+      <w:r>
+        <w:rPr>
+          <w:sz w:val="24"/>
+          <w:szCs w:val="24"/>
+        </w:rPr>
+        <w:t>Pseudocodigo</w:t>
+      </w:r>
+      <w:proofErr w:type="spellEnd"/>
+      <w:r>
+        <w:rPr>
+          <w:sz w:val="24"/>
+          <w:szCs w:val="24"/>
+        </w:rPr>
+        <w:t xml:space="preserve"> del script</w:t>
+      </w:r>
+    </w:p>
+    <w:p>
+      <w:pPr>
+        <w:rPr>
+          <w:sz w:val="24"/>
+          <w:szCs w:val="24"/>
+        </w:rPr>
+      </w:pPr>
+      <w:r>
+        <w:rPr>
+          <w:sz w:val="24"/>
+          <w:szCs w:val="24"/>
+        </w:rPr>
+        <w:t xml:space="preserve"> </w:t>
+      </w:r>
+    </w:p>
+    <w:p>
+      <w:pPr>
+        <w:rPr>
+          <w:sz w:val="24"/>
+          <w:szCs w:val="24"/>
+        </w:rPr>
+      </w:pPr>
+    </w:p>
+    <w:p/>
+    <w:p/>
+    <w:p/>
+    <w:p/>
+    <w:p/>
+    <w:p>
+      <w:pPr>
+        <w:rPr>
+          <w:sz w:val="24"/>
+          <w:szCs w:val="24"/>
+        </w:rPr>
+      </w:pPr>
+      <w:r>
+        <w:rPr>
+          <w:sz w:val="24"/>
+          <w:szCs w:val="24"/>
+        </w:rPr>
+        <w:t xml:space="preserve">A </w:t>
+      </w:r>
+      <w:r>
+        <w:rPr>
+          <w:sz w:val="24"/>
+          <w:szCs w:val="24"/>
+        </w:rPr>
+        <w:t>continuación,</w:t>
+      </w:r>
+      <w:r>
+        <w:rPr>
+          <w:sz w:val="24"/>
+          <w:szCs w:val="24"/>
+        </w:rPr>
+        <w:t xml:space="preserve"> mostramos los resultados de las pruebas que hicimos</w:t>
+      </w:r>
+    </w:p>
+    <w:p>
+      <w:pPr>
+        <w:rPr>
+          <w:sz w:val="24"/>
+          <w:szCs w:val="24"/>
+        </w:rPr>
+      </w:pPr>
+      <w:r>
+        <w:rPr>
+          <w:noProof/>
+        </w:rPr>
+        <w:drawing>
+          <wp:inline distT="0" distB="0" distL="0" distR="0" wp14:anchorId="1295C4B5" wp14:editId="16A80177">
+            <wp:extent cx="5400040" cy="2371171"/>
+            <wp:effectExtent l="0" t="0" r="0" b="0"/>
+            <wp:docPr id="28" name="Imagen 28"/>
+            <wp:cNvGraphicFramePr>
+              <a:graphicFrameLocks xmlns:a="http://schemas.openxmlformats.org/drawingml/2006/main" noChangeAspect="1"/>
+            </wp:cNvGraphicFramePr>
+            <a:graphic xmlns:a="http://schemas.openxmlformats.org/drawingml/2006/main">
+              <a:graphicData uri="http://schemas.openxmlformats.org/drawingml/2006/picture">
+                <pic:pic xmlns:pic="http://schemas.openxmlformats.org/drawingml/2006/picture">
+                  <pic:nvPicPr>
+                    <pic:cNvPr id="0" name="Picture 6"/>
+                    <pic:cNvPicPr>
+                      <a:picLocks noChangeAspect="1" noChangeArrowheads="1"/>
+                    </pic:cNvPicPr>
+                  </pic:nvPicPr>
+                  <pic:blipFill>
+                    <a:blip r:embed="rId7">
+                      <a:extLst>
+                        <a:ext uri="{28A0092B-C50C-407E-A947-70E740481C1C}">
+                          <a14:useLocalDpi xmlns:a14="http://schemas.microsoft.com/office/drawing/2010/main" val="0"/>
+                        </a:ext>
+                      </a:extLst>
+                    </a:blip>
+                    <a:srcRect/>
+                    <a:stretch>
+                      <a:fillRect/>
+                    </a:stretch>
+                  </pic:blipFill>
+                  <pic:spPr bwMode="auto">
+                    <a:xfrm>
+                      <a:off x="0" y="0"/>
+                      <a:ext cx="5400040" cy="2371171"/>
+                    </a:xfrm>
+                    <a:prstGeom prst="rect">
+                      <a:avLst/>
+                    </a:prstGeom>
+                    <a:noFill/>
+                    <a:ln>
+                      <a:noFill/>
+                    </a:ln>
+                  </pic:spPr>
+                </pic:pic>
+              </a:graphicData>
+            </a:graphic>
+          </wp:inline>
+        </w:drawing>
+      </w:r>
+    </w:p>
+    <w:p>
+      <w:pPr>
+        <w:rPr>
+          <w:sz w:val="24"/>
+          <w:szCs w:val="24"/>
+        </w:rPr>
+      </w:pPr>
+    </w:p>
+    <w:p>
+      <w:pPr>
         <w:rPr>
           <w:b/>
           <w:sz w:val="32"/>
           <w:szCs w:val="32"/>
         </w:rPr>
-        <w:t>Cálculo Hash MD5</w:t>
-      </w:r>
-    </w:p>
-    <w:p>
-      <w:pPr>
-        <w:jc w:val="both"/>
-        <w:rPr>
-          <w:sz w:val="24"/>
-          <w:szCs w:val="24"/>
-        </w:rPr>
-      </w:pPr>
-      <w:r>
-        <w:rPr>
-          <w:sz w:val="24"/>
-          <w:szCs w:val="24"/>
-        </w:rPr>
-        <w:t>Teniendo en cuenta la premisa del trabajo práctico para éste punto, empezamos a investigar y vimos que existía la posibilidad de ejecutar un comando de sistema operativo y capturar lo devuelto a través de la salida estándar de comandos.</w:t>
-      </w:r>
-    </w:p>
-    <w:p>
-      <w:pPr>
-        <w:jc w:val="both"/>
-        <w:rPr>
-          <w:sz w:val="24"/>
-          <w:szCs w:val="24"/>
-        </w:rPr>
-      </w:pPr>
-      <w:r>
-        <w:rPr>
-          <w:sz w:val="24"/>
-          <w:szCs w:val="24"/>
-        </w:rPr>
-        <w:t>Esto lo hicimos con la función popen() que recibe por parámetro el comando y el tipo de operación (lectura o escritura). Este comando crea un pipe, crea un nuevo proceso hijo e invoca al núcleo. Una vez ejecutado el comando, la función popen() (en modo lectura) vuelca el resultado a la salida estándar de comandos.</w:t>
-      </w:r>
-    </w:p>
-    <w:p>
-      <w:pPr>
-        <w:jc w:val="both"/>
-        <w:rPr>
-          <w:sz w:val="24"/>
-          <w:szCs w:val="24"/>
-        </w:rPr>
-      </w:pPr>
-      <w:r>
-        <w:rPr>
-          <w:sz w:val="24"/>
-          <w:szCs w:val="24"/>
-        </w:rPr>
-        <w:t>De esta manera, resolvimos el calculo del hash definiendo una función que ejecute el comando md5sum a través de la función popen() y leyendo el resultado de la línea de comandos.</w:t>
-      </w:r>
-      <w:r>
-        <w:rPr>
-          <w:sz w:val="24"/>
-          <w:szCs w:val="24"/>
-        </w:rPr>
-        <w:t xml:space="preserve"> </w:t>
-      </w:r>
-    </w:p>
-    <w:p>
-      <w:pPr>
-        <w:jc w:val="both"/>
-        <w:rPr>
-          <w:sz w:val="24"/>
-          <w:szCs w:val="24"/>
-        </w:rPr>
-      </w:pPr>
-    </w:p>
-    <w:p>
-      <w:pPr>
-        <w:jc w:val="both"/>
+      </w:pPr>
+      <w:r>
         <w:rPr>
           <w:b/>
           <w:sz w:val="32"/>
           <w:szCs w:val="32"/>
         </w:rPr>
-      </w:pPr>
+        <w:t>Observaciones</w:t>
+      </w:r>
     </w:p>
     <w:p>
       <w:pPr>
         <w:jc w:val="both"/>
         <w:rPr>
-          <w:b/>
-          <w:sz w:val="32"/>
-          <w:szCs w:val="32"/>
-        </w:rPr>
-      </w:pPr>
+          <w:rStyle w:val="TtuloCar"/>
+          <w:sz w:val="40"/>
+          <w:szCs w:val="40"/>
+        </w:rPr>
+      </w:pPr>
+      <w:r>
+        <w:rPr>
+          <w:sz w:val="24"/>
+          <w:szCs w:val="24"/>
+        </w:rPr>
+        <w:t>En función de los datos recolectados, nos llam</w:t>
+      </w:r>
+      <w:r>
+        <w:rPr>
+          <w:sz w:val="24"/>
+          <w:szCs w:val="24"/>
+        </w:rPr>
+        <w:t>ó</w:t>
+      </w:r>
+      <w:r>
+        <w:rPr>
+          <w:sz w:val="24"/>
+          <w:szCs w:val="24"/>
+        </w:rPr>
+        <w:t xml:space="preserve"> la atención que los tiempos no disminuyeron a medida que aumentábamos la cantidad de procesos hijos.</w:t>
+      </w:r>
+      <w:bookmarkStart w:id="6" w:name="_Toc533069481"/>
+      <w:r>
+        <w:rPr>
+          <w:sz w:val="24"/>
+          <w:szCs w:val="24"/>
+        </w:rPr>
+        <w:br/>
+      </w:r>
+    </w:p>
+    <w:p>
+      <w:pPr>
+        <w:pStyle w:val="Ttulo1"/>
+        <w:rPr>
+          <w:rStyle w:val="TtuloCar"/>
+          <w:sz w:val="40"/>
+          <w:szCs w:val="40"/>
+        </w:rPr>
+      </w:pPr>
+      <w:r>
+        <w:rPr>
+          <w:rStyle w:val="TtuloCar"/>
+          <w:sz w:val="40"/>
+          <w:szCs w:val="40"/>
+        </w:rPr>
+        <w:lastRenderedPageBreak/>
+        <w:t>Conclusiones</w:t>
+      </w:r>
+      <w:bookmarkEnd w:id="6"/>
     </w:p>
     <w:p>
       <w:pPr>
         <w:jc w:val="both"/>
         <w:rPr>
-          <w:b/>
-          <w:sz w:val="32"/>
-          <w:szCs w:val="32"/>
-        </w:rPr>
-      </w:pPr>
-    </w:p>
-    <w:p>
-      <w:pPr>
-        <w:jc w:val="both"/>
-        <w:rPr>
-          <w:b/>
-          <w:sz w:val="32"/>
-          <w:szCs w:val="32"/>
-        </w:rPr>
-      </w:pPr>
-    </w:p>
-    <w:p>
-      <w:pPr>
-        <w:jc w:val="both"/>
-        <w:rPr>
-          <w:b/>
-          <w:sz w:val="32"/>
-          <w:szCs w:val="32"/>
-        </w:rPr>
-      </w:pPr>
-      <w:r>
-        <w:rPr>
-          <w:b/>
-          <w:sz w:val="32"/>
-          <w:szCs w:val="32"/>
-        </w:rPr>
-        <w:t>Observaciones</w:t>
-      </w:r>
-    </w:p>
-    <w:p>
-      <w:pPr>
-        <w:jc w:val="both"/>
-        <w:rPr>
-          <w:sz w:val="24"/>
-          <w:szCs w:val="24"/>
-        </w:rPr>
-      </w:pPr>
-      <w:r>
-        <w:rPr>
-          <w:sz w:val="24"/>
-          <w:szCs w:val="24"/>
-        </w:rPr>
-        <w:t xml:space="preserve">-Pudimos observar que en caso de que se llene el sector de memoria compartida el </w:t>
-      </w:r>
-      <w:r>
-        <w:rPr>
-          <w:b/>
-          <w:sz w:val="24"/>
-          <w:szCs w:val="24"/>
-        </w:rPr>
-        <w:t>proceso padre</w:t>
-      </w:r>
-      <w:r>
-        <w:rPr>
-          <w:sz w:val="24"/>
-          <w:szCs w:val="24"/>
-        </w:rPr>
-        <w:t xml:space="preserve"> queda en “stand by” hasta que se libere, es decir que aparezca el </w:t>
-      </w:r>
-      <w:r>
-        <w:rPr>
-          <w:b/>
-          <w:sz w:val="24"/>
-          <w:szCs w:val="24"/>
-        </w:rPr>
-        <w:t>proceso vista</w:t>
-      </w:r>
-      <w:r>
-        <w:rPr>
-          <w:sz w:val="24"/>
-          <w:szCs w:val="24"/>
-        </w:rPr>
-        <w:t xml:space="preserve"> y empiece a consumir y liberar la memoria.</w:t>
-      </w:r>
-    </w:p>
-    <w:p>
-      <w:pPr>
-        <w:jc w:val="both"/>
-        <w:rPr>
-          <w:sz w:val="24"/>
-          <w:szCs w:val="24"/>
-        </w:rPr>
-      </w:pPr>
-      <w:r>
-        <w:rPr>
-          <w:sz w:val="24"/>
-          <w:szCs w:val="24"/>
-        </w:rPr>
-        <w:t>-Se genero un script para generar N archivos de distinto tamaño, a mayor tamaño del archivo mayor es el tiempo en procesarlos.</w:t>
-      </w:r>
-    </w:p>
-    <w:p>
-      <w:pPr>
-        <w:jc w:val="both"/>
-        <w:rPr>
-          <w:sz w:val="24"/>
-          <w:szCs w:val="24"/>
-        </w:rPr>
-      </w:pPr>
-    </w:p>
-    <w:p>
-      <w:pPr>
-        <w:pStyle w:val="Ttulo1"/>
-        <w:rPr>
-          <w:rStyle w:val="TtuloCar"/>
-          <w:sz w:val="48"/>
-          <w:szCs w:val="48"/>
-        </w:rPr>
-      </w:pPr>
-      <w:bookmarkStart w:id="5" w:name="_Toc533059256"/>
-      <w:r>
-        <w:rPr>
-          <w:rStyle w:val="TtuloCar"/>
-          <w:sz w:val="48"/>
-          <w:szCs w:val="48"/>
-        </w:rPr>
-        <w:t>Test</w:t>
-      </w:r>
-      <w:bookmarkEnd w:id="5"/>
-    </w:p>
-    <w:p>
-      <w:pPr>
-        <w:pStyle w:val="Ttulo1"/>
-        <w:rPr>
-          <w:b/>
-        </w:rPr>
-      </w:pPr>
-      <w:bookmarkStart w:id="6" w:name="_Toc533059257"/>
-      <w:r>
-        <w:rPr>
-          <w:rStyle w:val="TtuloCar"/>
-          <w:sz w:val="48"/>
-          <w:szCs w:val="48"/>
-        </w:rPr>
-        <w:t>Conclusión</w:t>
-      </w:r>
-      <w:bookmarkEnd w:id="6"/>
-    </w:p>
-    <w:p>
-      <w:r>
-        <w:t xml:space="preserve"> </w:t>
-      </w:r>
-    </w:p>
-    <w:p/>
-    <w:p/>
+          <w:sz w:val="24"/>
+          <w:szCs w:val="24"/>
+        </w:rPr>
+      </w:pPr>
+      <w:r>
+        <w:rPr>
+          <w:sz w:val="24"/>
+          <w:szCs w:val="24"/>
+        </w:rPr>
+        <w:t>Creemos que los mecanismos que ofrece</w:t>
+      </w:r>
+      <w:r>
+        <w:rPr>
+          <w:sz w:val="24"/>
+          <w:szCs w:val="24"/>
+        </w:rPr>
+        <w:t xml:space="preserve"> POSIX </w:t>
+      </w:r>
+      <w:r>
+        <w:rPr>
+          <w:sz w:val="24"/>
+          <w:szCs w:val="24"/>
+        </w:rPr>
+        <w:t xml:space="preserve">para </w:t>
+      </w:r>
+      <w:r>
+        <w:rPr>
+          <w:sz w:val="24"/>
+          <w:szCs w:val="24"/>
+        </w:rPr>
+        <w:t>compartir y manipular datos entre aplicaciones</w:t>
+      </w:r>
+      <w:r>
+        <w:rPr>
+          <w:sz w:val="24"/>
+          <w:szCs w:val="24"/>
+        </w:rPr>
+        <w:t xml:space="preserve"> diferentes, </w:t>
+      </w:r>
+      <w:r>
+        <w:rPr>
+          <w:sz w:val="24"/>
+          <w:szCs w:val="24"/>
+        </w:rPr>
+        <w:t>es</w:t>
+      </w:r>
+      <w:r>
+        <w:rPr>
+          <w:sz w:val="24"/>
+          <w:szCs w:val="24"/>
+        </w:rPr>
+        <w:t xml:space="preserve"> muy interesante</w:t>
+      </w:r>
+      <w:r>
+        <w:rPr>
+          <w:sz w:val="24"/>
+          <w:szCs w:val="24"/>
+        </w:rPr>
+        <w:t xml:space="preserve">. </w:t>
+      </w:r>
+      <w:r>
+        <w:rPr>
+          <w:sz w:val="24"/>
+          <w:szCs w:val="24"/>
+        </w:rPr>
+        <w:t xml:space="preserve">No obstante, también creemos que es muy importante la correcta manipulación </w:t>
+      </w:r>
+      <w:r>
+        <w:rPr>
+          <w:sz w:val="24"/>
+          <w:szCs w:val="24"/>
+        </w:rPr>
+        <w:t>de herramientas para gestionar la sincronización</w:t>
+      </w:r>
+      <w:r>
+        <w:rPr>
+          <w:sz w:val="24"/>
+          <w:szCs w:val="24"/>
+        </w:rPr>
+        <w:t xml:space="preserve"> y</w:t>
+      </w:r>
+      <w:r>
+        <w:rPr>
+          <w:sz w:val="24"/>
+          <w:szCs w:val="24"/>
+        </w:rPr>
+        <w:t xml:space="preserve"> el acceso a memoria compartida</w:t>
+      </w:r>
+      <w:r>
+        <w:rPr>
+          <w:sz w:val="24"/>
+          <w:szCs w:val="24"/>
+        </w:rPr>
+        <w:t xml:space="preserve"> para así poder evitar bloqueos o inconsistencia de datos producida por varios procesos que quieren operar sobre el mismo segmento de memoria compartid</w:t>
+      </w:r>
+      <w:r>
+        <w:rPr>
+          <w:sz w:val="24"/>
+          <w:szCs w:val="24"/>
+        </w:rPr>
+        <w:t>a</w:t>
+      </w:r>
+      <w:r>
+        <w:rPr>
+          <w:sz w:val="24"/>
+          <w:szCs w:val="24"/>
+        </w:rPr>
+        <w:t>.</w:t>
+      </w:r>
+    </w:p>
     <w:sectPr>
       <w:pgSz w:w="11906" w:h="16838"/>
       <w:pgMar w:top="1417" w:right="1701" w:bottom="1417" w:left="1701" w:header="708" w:footer="708" w:gutter="0"/>
@@ -9036,7 +10156,7 @@
 </file>
 
 <file path=customXml/itemProps1.xml><?xml version="1.0" encoding="utf-8"?>
-<ds:datastoreItem xmlns:ds="http://schemas.openxmlformats.org/officeDocument/2006/customXml" ds:itemID="{17AD8B26-CBCB-41B0-BA40-BB4B9E554591}">
+<ds:datastoreItem xmlns:ds="http://schemas.openxmlformats.org/officeDocument/2006/customXml" ds:itemID="{A42104FC-335C-4E6C-8A39-0F34493B6CD4}">
   <ds:schemaRefs>
     <ds:schemaRef ds:uri="http://schemas.openxmlformats.org/officeDocument/2006/bibliography"/>
   </ds:schemaRefs>

</xml_diff>

<commit_message>
copia de main2 y vista
copie man2 a hash y vista a view para enviarselo al profesor
</commit_message>
<xml_diff>
--- a/InformeTP-SO_V1.docx
+++ b/InformeTP-SO_V1.docx
@@ -9025,16 +9025,13 @@
     </w:p>
     <w:p>
       <w:pPr>
-        <w:rPr>
-          <w:sz w:val="24"/>
-          <w:szCs w:val="24"/>
-        </w:rPr>
-      </w:pPr>
-    </w:p>
-    <w:p>
-      <w:pPr>
-        <w:rPr>
-          <w:b/>
+        <w:jc w:val="both"/>
+        <w:rPr>
+          <w:rStyle w:val="TtuloCar"/>
+          <w:rFonts w:asciiTheme="minorHAnsi" w:eastAsiaTheme="minorHAnsi" w:hAnsiTheme="minorHAnsi" w:cstheme="minorBidi"/>
+          <w:b/>
+          <w:spacing w:val="0"/>
+          <w:kern w:val="0"/>
           <w:sz w:val="32"/>
           <w:szCs w:val="32"/>
         </w:rPr>
@@ -9047,10 +9044,68 @@
         </w:rPr>
         <w:t>Observaciones</w:t>
       </w:r>
-    </w:p>
-    <w:p>
-      <w:pPr>
-        <w:jc w:val="both"/>
+      <w:r>
+        <w:rPr>
+          <w:b/>
+          <w:sz w:val="32"/>
+          <w:szCs w:val="32"/>
+        </w:rPr>
+        <w:br/>
+      </w:r>
+      <w:bookmarkStart w:id="5" w:name="_GoBack"/>
+      <w:bookmarkEnd w:id="5"/>
+      <w:r>
+        <w:rPr>
+          <w:b/>
+          <w:sz w:val="32"/>
+          <w:szCs w:val="32"/>
+        </w:rPr>
+        <w:br/>
+      </w:r>
+      <w:r>
+        <w:rPr>
+          <w:sz w:val="24"/>
+          <w:szCs w:val="24"/>
+        </w:rPr>
+        <w:t>En función de los datos recolectados, nos llam</w:t>
+      </w:r>
+      <w:r>
+        <w:rPr>
+          <w:sz w:val="24"/>
+          <w:szCs w:val="24"/>
+        </w:rPr>
+        <w:t>ó</w:t>
+      </w:r>
+      <w:r>
+        <w:rPr>
+          <w:sz w:val="24"/>
+          <w:szCs w:val="24"/>
+        </w:rPr>
+        <w:t xml:space="preserve"> la atención que los tiempos no disminuyeron a medida que aumentábamos la cantidad de procesos hijos.</w:t>
+      </w:r>
+      <w:bookmarkStart w:id="6" w:name="_Toc533069481"/>
+      <w:r>
+        <w:rPr>
+          <w:sz w:val="24"/>
+          <w:szCs w:val="24"/>
+        </w:rPr>
+        <w:br/>
+      </w:r>
+      <w:r>
+        <w:rPr>
+          <w:rStyle w:val="TtuloCar"/>
+          <w:rFonts w:asciiTheme="minorHAnsi" w:eastAsiaTheme="minorHAnsi" w:hAnsiTheme="minorHAnsi" w:cstheme="minorBidi"/>
+          <w:spacing w:val="0"/>
+          <w:kern w:val="0"/>
+          <w:sz w:val="24"/>
+          <w:szCs w:val="24"/>
+        </w:rPr>
+        <w:t>Quizás para tener una mejor estimación en los tiempos de ejecución, podríamos ejecutar el proceso una cantidad considerable de veces (por ejemplo 1000) y luego promediar todas las mediciones, de manera tal de calcular un tiempo más preciso.</w:t>
+      </w:r>
+    </w:p>
+    <w:p>
+      <w:pPr>
+        <w:pStyle w:val="Ttulo1"/>
         <w:rPr>
           <w:rStyle w:val="TtuloCar"/>
           <w:sz w:val="40"/>
@@ -9059,53 +9114,14 @@
       </w:pPr>
       <w:r>
         <w:rPr>
-          <w:sz w:val="24"/>
-          <w:szCs w:val="24"/>
-        </w:rPr>
-        <w:t>En función de los datos recolectados, nos llam</w:t>
-      </w:r>
-      <w:r>
-        <w:rPr>
-          <w:sz w:val="24"/>
-          <w:szCs w:val="24"/>
-        </w:rPr>
-        <w:t>ó</w:t>
-      </w:r>
-      <w:r>
-        <w:rPr>
-          <w:sz w:val="24"/>
-          <w:szCs w:val="24"/>
-        </w:rPr>
-        <w:t xml:space="preserve"> la atención que los tiempos no disminuyeron a medida que aumentábamos la cantidad de procesos hijos.</w:t>
-      </w:r>
-      <w:bookmarkStart w:id="5" w:name="_Toc533069481"/>
-      <w:r>
-        <w:rPr>
-          <w:sz w:val="24"/>
-          <w:szCs w:val="24"/>
-        </w:rPr>
-        <w:br/>
-      </w:r>
-    </w:p>
-    <w:p>
-      <w:pPr>
-        <w:pStyle w:val="Ttulo1"/>
-        <w:rPr>
           <w:rStyle w:val="TtuloCar"/>
           <w:sz w:val="40"/>
           <w:szCs w:val="40"/>
         </w:rPr>
-      </w:pPr>
-      <w:r>
-        <w:rPr>
-          <w:rStyle w:val="TtuloCar"/>
-          <w:sz w:val="40"/>
-          <w:szCs w:val="40"/>
-        </w:rPr>
         <w:lastRenderedPageBreak/>
         <w:t>Conclusiones</w:t>
       </w:r>
-      <w:bookmarkEnd w:id="5"/>
+      <w:bookmarkEnd w:id="6"/>
     </w:p>
     <w:p>
       <w:pPr>
@@ -9148,16 +9164,7 @@
           <w:sz w:val="24"/>
           <w:szCs w:val="24"/>
         </w:rPr>
-        <w:t xml:space="preserve"> diferentes</w:t>
-      </w:r>
-      <w:bookmarkStart w:id="6" w:name="_GoBack"/>
-      <w:bookmarkEnd w:id="6"/>
-      <w:r>
-        <w:rPr>
-          <w:sz w:val="24"/>
-          <w:szCs w:val="24"/>
-        </w:rPr>
-        <w:t xml:space="preserve"> </w:t>
+        <w:t xml:space="preserve"> diferentes </w:t>
       </w:r>
       <w:r>
         <w:rPr>
@@ -10684,7 +10691,7 @@
 </file>
 
 <file path=customXml/itemProps1.xml><?xml version="1.0" encoding="utf-8"?>
-<ds:datastoreItem xmlns:ds="http://schemas.openxmlformats.org/officeDocument/2006/customXml" ds:itemID="{39E7DFE4-09A9-4F3D-ACAD-0BC220DF6215}">
+<ds:datastoreItem xmlns:ds="http://schemas.openxmlformats.org/officeDocument/2006/customXml" ds:itemID="{5C6EC6B3-7F1B-439A-BFAB-D25DDCEA11D1}">
   <ds:schemaRefs>
     <ds:schemaRef ds:uri="http://schemas.openxmlformats.org/officeDocument/2006/bibliography"/>
   </ds:schemaRefs>

</xml_diff>